<commit_message>
Documentacion del personaje y las plataformas
</commit_message>
<xml_diff>
--- a/Documentacion.docx
+++ b/Documentacion.docx
@@ -10,17 +10,75 @@
           <w:docPartUnique/>
         </w:docPartObj>
       </w:sdtPr>
+      <w:sdtEndPr/>
       <w:sdtContent>
-        <w:p/>
+        <w:p>
+          <w:pPr>
+            <w:tabs>
+              <w:tab w:val="left" w:pos="2948"/>
+            </w:tabs>
+          </w:pPr>
+          <w:r>
+            <w:tab/>
+          </w:r>
+          <w:r>
+            <w:rPr>
+              <w:noProof/>
+              <w:lang w:val="es-ES" w:eastAsia="es-ES"/>
+            </w:rPr>
+            <w:drawing>
+              <wp:inline distT="0" distB="0" distL="0" distR="0" wp14:anchorId="592F4E54" wp14:editId="06DCDC2A">
+                <wp:extent cx="1457528" cy="2791215"/>
+                <wp:effectExtent l="0" t="0" r="0" b="9525"/>
+                <wp:docPr id="13" name="Imagen 13"/>
+                <wp:cNvGraphicFramePr>
+                  <a:graphicFrameLocks xmlns:a="http://schemas.openxmlformats.org/drawingml/2006/main" noChangeAspect="1"/>
+                </wp:cNvGraphicFramePr>
+                <a:graphic xmlns:a="http://schemas.openxmlformats.org/drawingml/2006/main">
+                  <a:graphicData uri="http://schemas.openxmlformats.org/drawingml/2006/picture">
+                    <pic:pic xmlns:pic="http://schemas.openxmlformats.org/drawingml/2006/picture">
+                      <pic:nvPicPr>
+                        <pic:cNvPr id="13" name="spoink-sin-fondo.png"/>
+                        <pic:cNvPicPr/>
+                      </pic:nvPicPr>
+                      <pic:blipFill>
+                        <a:blip r:embed="rId9">
+                          <a:extLst>
+                            <a:ext uri="{28A0092B-C50C-407E-A947-70E740481C1C}">
+                              <a14:useLocalDpi xmlns:a14="http://schemas.microsoft.com/office/drawing/2010/main" val="0"/>
+                            </a:ext>
+                          </a:extLst>
+                        </a:blip>
+                        <a:stretch>
+                          <a:fillRect/>
+                        </a:stretch>
+                      </pic:blipFill>
+                      <pic:spPr>
+                        <a:xfrm>
+                          <a:off x="0" y="0"/>
+                          <a:ext cx="1457528" cy="2791215"/>
+                        </a:xfrm>
+                        <a:prstGeom prst="rect">
+                          <a:avLst/>
+                        </a:prstGeom>
+                      </pic:spPr>
+                    </pic:pic>
+                  </a:graphicData>
+                </a:graphic>
+              </wp:inline>
+            </w:drawing>
+          </w:r>
+        </w:p>
         <w:p>
           <w:r>
             <w:rPr>
               <w:noProof/>
+              <w:lang w:val="es-ES" w:eastAsia="es-ES"/>
             </w:rPr>
             <mc:AlternateContent>
               <mc:Choice Requires="wpg">
                 <w:drawing>
-                  <wp:anchor distT="0" distB="0" distL="114300" distR="114300" simplePos="0" relativeHeight="251659264" behindDoc="1" locked="0" layoutInCell="1" allowOverlap="1">
+                  <wp:anchor distT="0" distB="0" distL="114300" distR="114300" simplePos="0" relativeHeight="251659264" behindDoc="1" locked="0" layoutInCell="1" allowOverlap="1" wp14:anchorId="7B20EC46" wp14:editId="3915233B">
                     <wp:simplePos x="0" y="0"/>
                     <wp:positionH relativeFrom="margin">
                       <wp:align>center</wp:align>
@@ -176,6 +234,56 @@
                                       <w:szCs w:val="72"/>
                                     </w:rPr>
                                   </w:pPr>
+                                  <w:r>
+                                    <w:rPr>
+                                      <w:noProof/>
+                                      <w:color w:val="FFFFFF" w:themeColor="background1"/>
+                                      <w:sz w:val="72"/>
+                                      <w:szCs w:val="72"/>
+                                      <w:lang w:val="es-ES" w:eastAsia="es-ES"/>
+                                    </w:rPr>
+                                    <w:drawing>
+                                      <wp:inline distT="0" distB="0" distL="0" distR="0">
+                                        <wp:extent cx="3593651" cy="1079365"/>
+                                        <wp:effectExtent l="0" t="0" r="0" b="0"/>
+                                        <wp:docPr id="14" name="Imagen 14"/>
+                                        <wp:cNvGraphicFramePr>
+                                          <a:graphicFrameLocks xmlns:a="http://schemas.openxmlformats.org/drawingml/2006/main" noChangeAspect="1"/>
+                                        </wp:cNvGraphicFramePr>
+                                        <a:graphic xmlns:a="http://schemas.openxmlformats.org/drawingml/2006/main">
+                                          <a:graphicData uri="http://schemas.openxmlformats.org/drawingml/2006/picture">
+                                            <pic:pic xmlns:pic="http://schemas.openxmlformats.org/drawingml/2006/picture">
+                                              <pic:nvPicPr>
+                                                <pic:cNvPr id="14" name="plataforma.png"/>
+                                                <pic:cNvPicPr/>
+                                              </pic:nvPicPr>
+                                              <pic:blipFill>
+                                                <a:blip r:embed="rId10">
+                                                  <a:extLst>
+                                                    <a:ext uri="{28A0092B-C50C-407E-A947-70E740481C1C}">
+                                                      <a14:useLocalDpi xmlns:a14="http://schemas.microsoft.com/office/drawing/2010/main" val="0"/>
+                                                    </a:ext>
+                                                  </a:extLst>
+                                                </a:blip>
+                                                <a:stretch>
+                                                  <a:fillRect/>
+                                                </a:stretch>
+                                              </pic:blipFill>
+                                              <pic:spPr>
+                                                <a:xfrm>
+                                                  <a:off x="0" y="0"/>
+                                                  <a:ext cx="3593651" cy="1079365"/>
+                                                </a:xfrm>
+                                                <a:prstGeom prst="rect">
+                                                  <a:avLst/>
+                                                </a:prstGeom>
+                                              </pic:spPr>
+                                            </pic:pic>
+                                          </a:graphicData>
+                                        </a:graphic>
+                                      </wp:inline>
+                                    </w:drawing>
+                                  </w:r>
                                   <w:sdt>
                                     <w:sdtPr>
                                       <w:rPr>
@@ -185,18 +293,20 @@
                                       </w:rPr>
                                       <w:alias w:val="Título"/>
                                       <w:tag w:val=""/>
-                                      <w:id w:val="-554696155"/>
+                                      <w:id w:val="158049436"/>
                                       <w:dataBinding w:prefixMappings="xmlns:ns0='http://purl.org/dc/elements/1.1/' xmlns:ns1='http://schemas.openxmlformats.org/package/2006/metadata/core-properties' " w:xpath="/ns1:coreProperties[1]/ns0:title[1]" w:storeItemID="{6C3C8BC8-F283-45AE-878A-BAB7291924A1}"/>
                                       <w:text/>
                                     </w:sdtPr>
+                                    <w:sdtEndPr/>
                                     <w:sdtContent>
                                       <w:r>
                                         <w:rPr>
                                           <w:color w:val="FFFFFF" w:themeColor="background1"/>
                                           <w:sz w:val="72"/>
                                           <w:szCs w:val="72"/>
+                                          <w:lang w:val="es-ES"/>
                                         </w:rPr>
-                                        <w:t>Scroll Vertical PokeJump</w:t>
+                                        <w:t>PokeJump</w:t>
                                       </w:r>
                                     </w:sdtContent>
                                   </w:sdt>
@@ -327,7 +437,7 @@
               </mc:Choice>
               <mc:Fallback>
                 <w:pict>
-                  <v:group id="Grupo 125" o:spid="_x0000_s1026" style="position:absolute;margin-left:0;margin-top:0;width:540pt;height:556.55pt;z-index:-251657216;mso-width-percent:1154;mso-height-percent:670;mso-top-percent:45;mso-position-horizontal:center;mso-position-horizontal-relative:margin;mso-position-vertical-relative:page;mso-width-percent:1154;mso-height-percent:670;mso-top-percent:45;mso-width-relative:margin" coordsize="55613,54044" o:gfxdata="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">
+                  <v:group w14:anchorId="7B20EC46" id="Grupo 125" o:spid="_x0000_s1026" style="position:absolute;margin-left:0;margin-top:0;width:540pt;height:556.55pt;z-index:-251657216;mso-width-percent:1154;mso-height-percent:670;mso-top-percent:45;mso-position-horizontal:center;mso-position-horizontal-relative:margin;mso-position-vertical-relative:page;mso-width-percent:1154;mso-height-percent:670;mso-top-percent:45;mso-width-relative:margin" coordsize="55613,54044" o:gfxdata="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">
                     <o:lock v:ext="edit" aspectratio="t"/>
                     <v:shape id="Forma libre 10" o:spid="_x0000_s1027" style="position:absolute;width:55575;height:54044;visibility:visible;mso-wrap-style:square;v-text-anchor:bottom" coordsize="720,700" o:spt="100" o:gfxdata="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" adj="-11796480,,5400" path="m,c,644,,644,,644v23,6,62,14,113,21c250,685,476,700,720,644v,-27,,-27,,-27c720,,720,,720,,,,,,,e" fillcolor="#4d5f78 [2994]" stroked="f">
                       <v:fill color2="#2a3442 [2018]" rotate="t" colors="0 #5d6d85;.5 #485972;1 #334258" focus="100%" type="gradient">
@@ -347,6 +457,56 @@
                                 <w:szCs w:val="72"/>
                               </w:rPr>
                             </w:pPr>
+                            <w:r>
+                              <w:rPr>
+                                <w:noProof/>
+                                <w:color w:val="FFFFFF" w:themeColor="background1"/>
+                                <w:sz w:val="72"/>
+                                <w:szCs w:val="72"/>
+                                <w:lang w:val="es-ES" w:eastAsia="es-ES"/>
+                              </w:rPr>
+                              <w:drawing>
+                                <wp:inline distT="0" distB="0" distL="0" distR="0">
+                                  <wp:extent cx="3593651" cy="1079365"/>
+                                  <wp:effectExtent l="0" t="0" r="0" b="0"/>
+                                  <wp:docPr id="14" name="Imagen 14"/>
+                                  <wp:cNvGraphicFramePr>
+                                    <a:graphicFrameLocks xmlns:a="http://schemas.openxmlformats.org/drawingml/2006/main" noChangeAspect="1"/>
+                                  </wp:cNvGraphicFramePr>
+                                  <a:graphic xmlns:a="http://schemas.openxmlformats.org/drawingml/2006/main">
+                                    <a:graphicData uri="http://schemas.openxmlformats.org/drawingml/2006/picture">
+                                      <pic:pic xmlns:pic="http://schemas.openxmlformats.org/drawingml/2006/picture">
+                                        <pic:nvPicPr>
+                                          <pic:cNvPr id="14" name="plataforma.png"/>
+                                          <pic:cNvPicPr/>
+                                        </pic:nvPicPr>
+                                        <pic:blipFill>
+                                          <a:blip r:embed="rId10">
+                                            <a:extLst>
+                                              <a:ext uri="{28A0092B-C50C-407E-A947-70E740481C1C}">
+                                                <a14:useLocalDpi xmlns:a14="http://schemas.microsoft.com/office/drawing/2010/main" val="0"/>
+                                              </a:ext>
+                                            </a:extLst>
+                                          </a:blip>
+                                          <a:stretch>
+                                            <a:fillRect/>
+                                          </a:stretch>
+                                        </pic:blipFill>
+                                        <pic:spPr>
+                                          <a:xfrm>
+                                            <a:off x="0" y="0"/>
+                                            <a:ext cx="3593651" cy="1079365"/>
+                                          </a:xfrm>
+                                          <a:prstGeom prst="rect">
+                                            <a:avLst/>
+                                          </a:prstGeom>
+                                        </pic:spPr>
+                                      </pic:pic>
+                                    </a:graphicData>
+                                  </a:graphic>
+                                </wp:inline>
+                              </w:drawing>
+                            </w:r>
                             <w:sdt>
                               <w:sdtPr>
                                 <w:rPr>
@@ -356,18 +516,20 @@
                                 </w:rPr>
                                 <w:alias w:val="Título"/>
                                 <w:tag w:val=""/>
-                                <w:id w:val="-554696155"/>
+                                <w:id w:val="158049436"/>
                                 <w:dataBinding w:prefixMappings="xmlns:ns0='http://purl.org/dc/elements/1.1/' xmlns:ns1='http://schemas.openxmlformats.org/package/2006/metadata/core-properties' " w:xpath="/ns1:coreProperties[1]/ns0:title[1]" w:storeItemID="{6C3C8BC8-F283-45AE-878A-BAB7291924A1}"/>
                                 <w:text/>
                               </w:sdtPr>
+                              <w:sdtEndPr/>
                               <w:sdtContent>
                                 <w:r>
                                   <w:rPr>
                                     <w:color w:val="FFFFFF" w:themeColor="background1"/>
                                     <w:sz w:val="72"/>
                                     <w:szCs w:val="72"/>
+                                    <w:lang w:val="es-ES"/>
                                   </w:rPr>
-                                  <w:t>Scroll Vertical PokeJump</w:t>
+                                  <w:t>PokeJump</w:t>
                                 </w:r>
                               </w:sdtContent>
                             </w:sdt>
@@ -388,11 +550,12 @@
           <w:r>
             <w:rPr>
               <w:noProof/>
+              <w:lang w:val="es-ES" w:eastAsia="es-ES"/>
             </w:rPr>
             <mc:AlternateContent>
               <mc:Choice Requires="wps">
                 <w:drawing>
-                  <wp:anchor distT="0" distB="0" distL="114300" distR="114300" simplePos="0" relativeHeight="251662336" behindDoc="0" locked="0" layoutInCell="1" allowOverlap="1">
+                  <wp:anchor distT="0" distB="0" distL="114300" distR="114300" simplePos="0" relativeHeight="251662336" behindDoc="0" locked="0" layoutInCell="1" allowOverlap="1" wp14:anchorId="6D7A6903" wp14:editId="0C1B8ACF">
                     <wp:simplePos x="0" y="0"/>
                     <wp:positionH relativeFrom="page">
                       <wp:align>center</wp:align>
@@ -459,10 +622,11 @@
                                     </w:rPr>
                                     <w:alias w:val="Compañía"/>
                                     <w:tag w:val=""/>
-                                    <w:id w:val="-1880927279"/>
+                                    <w:id w:val="1167746975"/>
                                     <w:dataBinding w:prefixMappings="xmlns:ns0='http://schemas.openxmlformats.org/officeDocument/2006/extended-properties' " w:xpath="/ns0:Properties[1]/ns0:Company[1]" w:storeItemID="{6668398D-A668-4E3E-A5EB-62B293D839F1}"/>
                                     <w:text/>
                                   </w:sdtPr>
+                                  <w:sdtEndPr/>
                                   <w:sdtContent>
                                     <w:r>
                                       <w:rPr>
@@ -471,7 +635,7 @@
                                         <w:sz w:val="18"/>
                                         <w:szCs w:val="18"/>
                                       </w:rPr>
-                                      <w:t>i.e.s Melchor gaspar de jovellanos</w:t>
+                                      <w:t>I.E.S Melchor Gaspar de Jovellanos</w:t>
                                     </w:r>
                                   </w:sdtContent>
                                 </w:sdt>
@@ -498,7 +662,7 @@
               </mc:Choice>
               <mc:Fallback>
                 <w:pict>
-                  <v:shapetype id="_x0000_t202" coordsize="21600,21600" o:spt="202" path="m,l,21600r21600,l21600,xe">
+                  <v:shapetype w14:anchorId="6D7A6903" id="_x0000_t202" coordsize="21600,21600" o:spt="202" path="m,l,21600r21600,l21600,xe">
                     <v:stroke joinstyle="miter"/>
                     <v:path gradientshapeok="t" o:connecttype="rect"/>
                   </v:shapetype>
@@ -525,10 +689,11 @@
                               </w:rPr>
                               <w:alias w:val="Compañía"/>
                               <w:tag w:val=""/>
-                              <w:id w:val="-1880927279"/>
+                              <w:id w:val="1167746975"/>
                               <w:dataBinding w:prefixMappings="xmlns:ns0='http://schemas.openxmlformats.org/officeDocument/2006/extended-properties' " w:xpath="/ns0:Properties[1]/ns0:Company[1]" w:storeItemID="{6668398D-A668-4E3E-A5EB-62B293D839F1}"/>
                               <w:text/>
                             </w:sdtPr>
+                            <w:sdtEndPr/>
                             <w:sdtContent>
                               <w:r>
                                 <w:rPr>
@@ -537,7 +702,7 @@
                                   <w:sz w:val="18"/>
                                   <w:szCs w:val="18"/>
                                 </w:rPr>
-                                <w:t>i.e.s Melchor gaspar de jovellanos</w:t>
+                                <w:t>I.E.S Melchor Gaspar de Jovellanos</w:t>
                               </w:r>
                             </w:sdtContent>
                           </w:sdt>
@@ -553,11 +718,12 @@
           <w:r>
             <w:rPr>
               <w:noProof/>
+              <w:lang w:val="es-ES" w:eastAsia="es-ES"/>
             </w:rPr>
             <mc:AlternateContent>
               <mc:Choice Requires="wps">
                 <w:drawing>
-                  <wp:anchor distT="0" distB="0" distL="114300" distR="114300" simplePos="0" relativeHeight="251661312" behindDoc="0" locked="0" layoutInCell="1" allowOverlap="1">
+                  <wp:anchor distT="0" distB="0" distL="114300" distR="114300" simplePos="0" relativeHeight="251661312" behindDoc="0" locked="0" layoutInCell="1" allowOverlap="1" wp14:anchorId="17A8DE46" wp14:editId="4463EA50">
                     <wp:simplePos x="0" y="0"/>
                     <wp:positionH relativeFrom="page">
                       <wp:align>center</wp:align>
@@ -623,10 +789,11 @@
                                   </w:rPr>
                                   <w:alias w:val="Subtítulo"/>
                                   <w:tag w:val=""/>
-                                  <w:id w:val="-1452929454"/>
+                                  <w:id w:val="-1836139058"/>
                                   <w:dataBinding w:prefixMappings="xmlns:ns0='http://purl.org/dc/elements/1.1/' xmlns:ns1='http://schemas.openxmlformats.org/package/2006/metadata/core-properties' " w:xpath="/ns1:coreProperties[1]/ns0:subject[1]" w:storeItemID="{6C3C8BC8-F283-45AE-878A-BAB7291924A1}"/>
                                   <w:text/>
                                 </w:sdtPr>
+                                <w:sdtEndPr/>
                                 <w:sdtContent>
                                   <w:p>
                                     <w:pPr>
@@ -661,10 +828,11 @@
                                   </w:rPr>
                                   <w:alias w:val="Autor"/>
                                   <w:tag w:val=""/>
-                                  <w:id w:val="-954487662"/>
+                                  <w:id w:val="-303622065"/>
                                   <w:dataBinding w:prefixMappings="xmlns:ns0='http://purl.org/dc/elements/1.1/' xmlns:ns1='http://schemas.openxmlformats.org/package/2006/metadata/core-properties' " w:xpath="/ns1:coreProperties[1]/ns0:creator[1]" w:storeItemID="{6C3C8BC8-F283-45AE-878A-BAB7291924A1}"/>
                                   <w:text/>
                                 </w:sdtPr>
+                                <w:sdtEndPr/>
                                 <w:sdtContent>
                                   <w:p>
                                     <w:pPr>
@@ -684,7 +852,7 @@
                                         <w:sz w:val="24"/>
                                         <w:szCs w:val="24"/>
                                       </w:rPr>
-                                      <w:t>yaiza manso espinosa e isaac timón de santos</w:t>
+                                      <w:t>Yaiza Manso Espinosa | Isaac Timón de Santos</w:t>
                                     </w:r>
                                   </w:p>
                                 </w:sdtContent>
@@ -711,7 +879,7 @@
               </mc:Choice>
               <mc:Fallback>
                 <w:pict>
-                  <v:shape id="Cuadro de texto 129" o:spid="_x0000_s1030" type="#_x0000_t202" style="position:absolute;margin-left:0;margin-top:0;width:453pt;height:38.15pt;z-index:251661312;visibility:visible;mso-wrap-style:square;mso-width-percent:1154;mso-height-percent:0;mso-top-percent:790;mso-wrap-distance-left:9pt;mso-wrap-distance-top:0;mso-wrap-distance-right:9pt;mso-wrap-distance-bottom:0;mso-position-horizontal:center;mso-position-horizontal-relative:page;mso-position-vertical-relative:page;mso-width-percent:1154;mso-height-percent:0;mso-top-percent:790;mso-width-relative:margin;mso-height-relative:margin;v-text-anchor:top" o:gfxdata="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" filled="f" stroked="f" strokeweight=".5pt">
+                  <v:shape w14:anchorId="17A8DE46" id="Cuadro de texto 129" o:spid="_x0000_s1030" type="#_x0000_t202" style="position:absolute;margin-left:0;margin-top:0;width:453pt;height:38.15pt;z-index:251661312;visibility:visible;mso-wrap-style:square;mso-width-percent:1154;mso-height-percent:0;mso-top-percent:790;mso-wrap-distance-left:9pt;mso-wrap-distance-top:0;mso-wrap-distance-right:9pt;mso-wrap-distance-bottom:0;mso-position-horizontal:center;mso-position-horizontal-relative:page;mso-position-vertical-relative:page;mso-width-percent:1154;mso-height-percent:0;mso-top-percent:790;mso-width-relative:margin;mso-height-relative:margin;v-text-anchor:top" o:gfxdata="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" filled="f" stroked="f" strokeweight=".5pt">
                     <v:textbox style="mso-fit-shape-to-text:t" inset="1in,0,86.4pt,0">
                       <w:txbxContent>
                         <w:sdt>
@@ -724,10 +892,11 @@
                             </w:rPr>
                             <w:alias w:val="Subtítulo"/>
                             <w:tag w:val=""/>
-                            <w:id w:val="-1452929454"/>
+                            <w:id w:val="-1836139058"/>
                             <w:dataBinding w:prefixMappings="xmlns:ns0='http://purl.org/dc/elements/1.1/' xmlns:ns1='http://schemas.openxmlformats.org/package/2006/metadata/core-properties' " w:xpath="/ns1:coreProperties[1]/ns0:subject[1]" w:storeItemID="{6C3C8BC8-F283-45AE-878A-BAB7291924A1}"/>
                             <w:text/>
                           </w:sdtPr>
+                          <w:sdtEndPr/>
                           <w:sdtContent>
                             <w:p>
                               <w:pPr>
@@ -762,10 +931,11 @@
                             </w:rPr>
                             <w:alias w:val="Autor"/>
                             <w:tag w:val=""/>
-                            <w:id w:val="-954487662"/>
+                            <w:id w:val="-303622065"/>
                             <w:dataBinding w:prefixMappings="xmlns:ns0='http://purl.org/dc/elements/1.1/' xmlns:ns1='http://schemas.openxmlformats.org/package/2006/metadata/core-properties' " w:xpath="/ns1:coreProperties[1]/ns0:creator[1]" w:storeItemID="{6C3C8BC8-F283-45AE-878A-BAB7291924A1}"/>
                             <w:text/>
                           </w:sdtPr>
+                          <w:sdtEndPr/>
                           <w:sdtContent>
                             <w:p>
                               <w:pPr>
@@ -785,7 +955,7 @@
                                   <w:sz w:val="24"/>
                                   <w:szCs w:val="24"/>
                                 </w:rPr>
-                                <w:t>yaiza manso espinosa e isaac timón de santos</w:t>
+                                <w:t>Yaiza Manso Espinosa | Isaac Timón de Santos</w:t>
                               </w:r>
                             </w:p>
                           </w:sdtContent>
@@ -801,11 +971,12 @@
           <w:r>
             <w:rPr>
               <w:noProof/>
+              <w:lang w:val="es-ES" w:eastAsia="es-ES"/>
             </w:rPr>
             <mc:AlternateContent>
               <mc:Choice Requires="wps">
                 <w:drawing>
-                  <wp:anchor distT="0" distB="0" distL="114300" distR="114300" simplePos="0" relativeHeight="251660288" behindDoc="0" locked="0" layoutInCell="1" allowOverlap="1">
+                  <wp:anchor distT="0" distB="0" distL="114300" distR="114300" simplePos="0" relativeHeight="251660288" behindDoc="0" locked="0" layoutInCell="1" allowOverlap="1" wp14:anchorId="4820D275" wp14:editId="2E36B2B7">
                     <wp:simplePos x="0" y="0"/>
                     <wp:positionH relativeFrom="margin">
                       <wp:align>right</wp:align>
@@ -874,7 +1045,7 @@
                                   </w:rPr>
                                   <w:alias w:val="Año"/>
                                   <w:tag w:val=""/>
-                                  <w:id w:val="1595126926"/>
+                                  <w:id w:val="-329367428"/>
                                   <w:dataBinding w:prefixMappings="xmlns:ns0='http://schemas.microsoft.com/office/2006/coverPageProps' " w:xpath="/ns0:CoverPageProperties[1]/ns0:PublishDate[1]" w:storeItemID="{55AF091B-3C7A-41E3-B477-F2FDAA23CFDA}"/>
                                   <w:date w:fullDate="2017-01-01T00:00:00Z">
                                     <w:dateFormat w:val="yyyy"/>
@@ -883,6 +1054,7 @@
                                     <w:calendar w:val="gregorian"/>
                                   </w:date>
                                 </w:sdtPr>
+                                <w:sdtEndPr/>
                                 <w:sdtContent>
                                   <w:p>
                                     <w:pPr>
@@ -927,7 +1099,7 @@
               </mc:Choice>
               <mc:Fallback>
                 <w:pict>
-                  <v:rect id="Rectángulo 130" o:spid="_x0000_s1031" style="position:absolute;margin-left:-4.4pt;margin-top:0;width:46.8pt;height:77.75pt;z-index:251660288;visibility:visible;mso-wrap-style:square;mso-width-percent:76;mso-height-percent:98;mso-top-percent:23;mso-wrap-distance-left:9pt;mso-wrap-distance-top:0;mso-wrap-distance-right:9pt;mso-wrap-distance-bottom:0;mso-position-horizontal:right;mso-position-horizontal-relative:margin;mso-position-vertical-relative:page;mso-width-percent:76;mso-height-percent:98;mso-top-percent:23;mso-width-relative:page;mso-height-relative:page;v-text-anchor:bottom" o:gfxdata="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" fillcolor="#5b9bd5 [3204]" stroked="f" strokeweight="1pt">
+                  <v:rect w14:anchorId="4820D275" id="Rectángulo 130" o:spid="_x0000_s1031" style="position:absolute;margin-left:-4.4pt;margin-top:0;width:46.8pt;height:77.75pt;z-index:251660288;visibility:visible;mso-wrap-style:square;mso-width-percent:76;mso-height-percent:98;mso-top-percent:23;mso-wrap-distance-left:9pt;mso-wrap-distance-top:0;mso-wrap-distance-right:9pt;mso-wrap-distance-bottom:0;mso-position-horizontal:right;mso-position-horizontal-relative:margin;mso-position-vertical-relative:page;mso-width-percent:76;mso-height-percent:98;mso-top-percent:23;mso-width-relative:page;mso-height-relative:page;v-text-anchor:bottom" o:gfxdata="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" fillcolor="#5b9bd5 [3204]" stroked="f" strokeweight="1pt">
                     <v:path arrowok="t"/>
                     <o:lock v:ext="edit" aspectratio="t"/>
                     <v:textbox inset="3.6pt,,3.6pt">
@@ -941,7 +1113,7 @@
                             </w:rPr>
                             <w:alias w:val="Año"/>
                             <w:tag w:val=""/>
-                            <w:id w:val="1595126926"/>
+                            <w:id w:val="-329367428"/>
                             <w:dataBinding w:prefixMappings="xmlns:ns0='http://schemas.microsoft.com/office/2006/coverPageProps' " w:xpath="/ns0:CoverPageProperties[1]/ns0:PublishDate[1]" w:storeItemID="{55AF091B-3C7A-41E3-B477-F2FDAA23CFDA}"/>
                             <w:date w:fullDate="2017-01-01T00:00:00Z">
                               <w:dateFormat w:val="yyyy"/>
@@ -950,6 +1122,7 @@
                               <w:calendar w:val="gregorian"/>
                             </w:date>
                           </w:sdtPr>
+                          <w:sdtEndPr/>
                           <w:sdtContent>
                             <w:p>
                               <w:pPr>
@@ -988,7 +1161,14 @@
     </w:sdt>
     <w:sdt>
       <w:sdtPr>
-        <w:id w:val="986437274"/>
+        <w:rPr>
+          <w:rFonts w:eastAsiaTheme="minorHAnsi" w:cstheme="minorBidi"/>
+          <w:color w:val="auto"/>
+          <w:sz w:val="22"/>
+          <w:szCs w:val="22"/>
+          <w:lang w:val="en-US" w:eastAsia="en-US"/>
+        </w:rPr>
+        <w:id w:val="2076783611"/>
         <w:docPartObj>
           <w:docPartGallery w:val="Table of Contents"/>
           <w:docPartUnique/>
@@ -996,13 +1176,7 @@
       </w:sdtPr>
       <w:sdtEndPr>
         <w:rPr>
-          <w:rFonts w:asciiTheme="minorHAnsi" w:eastAsiaTheme="minorHAnsi" w:hAnsiTheme="minorHAnsi" w:cstheme="minorBidi"/>
-          <w:b/>
           <w:bCs/>
-          <w:color w:val="auto"/>
-          <w:sz w:val="22"/>
-          <w:szCs w:val="22"/>
-          <w:lang w:val="en-US" w:eastAsia="en-US"/>
         </w:rPr>
       </w:sdtEndPr>
       <w:sdtContent>
@@ -1010,19 +1184,28 @@
           <w:pPr>
             <w:pStyle w:val="TtuloTDC"/>
             <w:rPr>
-              <w:u w:val="single"/>
+              <w:rStyle w:val="TtuloCar"/>
+              <w:lang w:val="es-ES"/>
             </w:rPr>
           </w:pPr>
-          <w:proofErr w:type="spellStart"/>
           <w:r>
-            <w:t>Indice</w:t>
+            <w:rPr>
+              <w:rStyle w:val="TtuloCar"/>
+              <w:lang w:val="es-ES"/>
+            </w:rPr>
+            <w:t>Índice</w:t>
           </w:r>
-          <w:proofErr w:type="spellEnd"/>
         </w:p>
         <w:p>
           <w:pPr>
+            <w:pStyle w:val="TDC1"/>
+            <w:tabs>
+              <w:tab w:val="right" w:leader="dot" w:pos="8494"/>
+            </w:tabs>
             <w:rPr>
-              <w:lang w:val="es-ES"/>
+              <w:rFonts w:eastAsiaTheme="minorEastAsia"/>
+              <w:noProof/>
+              <w:lang w:val="es-ES" w:eastAsia="es-ES"/>
             </w:rPr>
           </w:pPr>
           <w:r>
@@ -1037,15 +1220,283 @@
           <w:r>
             <w:fldChar w:fldCharType="separate"/>
           </w:r>
-          <w:r>
+          <w:hyperlink w:anchor="_Toc480977083" w:history="1">
+            <w:r>
+              <w:rPr>
+                <w:rStyle w:val="Hipervnculo"/>
+                <w:noProof/>
+                <w:lang w:val="es-ES"/>
+              </w:rPr>
+              <w:t>Resumen</w:t>
+            </w:r>
+            <w:r>
+              <w:rPr>
+                <w:noProof/>
+                <w:webHidden/>
+              </w:rPr>
+              <w:tab/>
+            </w:r>
+            <w:r>
+              <w:rPr>
+                <w:noProof/>
+                <w:webHidden/>
+              </w:rPr>
+              <w:fldChar w:fldCharType="begin"/>
+            </w:r>
+            <w:r>
+              <w:rPr>
+                <w:noProof/>
+                <w:webHidden/>
+              </w:rPr>
+              <w:instrText xml:space="preserve"> PAGEREF _Toc480977083 \h </w:instrText>
+            </w:r>
+            <w:r>
+              <w:rPr>
+                <w:noProof/>
+                <w:webHidden/>
+              </w:rPr>
+            </w:r>
+            <w:r>
+              <w:rPr>
+                <w:noProof/>
+                <w:webHidden/>
+              </w:rPr>
+              <w:fldChar w:fldCharType="separate"/>
+            </w:r>
+            <w:r>
+              <w:rPr>
+                <w:noProof/>
+                <w:webHidden/>
+              </w:rPr>
+              <w:t>2</w:t>
+            </w:r>
+            <w:r>
+              <w:rPr>
+                <w:noProof/>
+                <w:webHidden/>
+              </w:rPr>
+              <w:fldChar w:fldCharType="end"/>
+            </w:r>
+          </w:hyperlink>
+        </w:p>
+        <w:p>
+          <w:pPr>
+            <w:pStyle w:val="TDC1"/>
+            <w:tabs>
+              <w:tab w:val="right" w:leader="dot" w:pos="8494"/>
+            </w:tabs>
             <w:rPr>
-              <w:b/>
-              <w:bCs/>
+              <w:rFonts w:eastAsiaTheme="minorEastAsia"/>
               <w:noProof/>
+              <w:lang w:val="es-ES" w:eastAsia="es-ES"/>
+            </w:rPr>
+          </w:pPr>
+          <w:hyperlink w:anchor="_Toc480977084" w:history="1">
+            <w:r>
+              <w:rPr>
+                <w:rStyle w:val="Hipervnculo"/>
+                <w:noProof/>
+                <w:lang w:val="es-ES"/>
+              </w:rPr>
+              <w:t>Diseño</w:t>
+            </w:r>
+            <w:r>
+              <w:rPr>
+                <w:noProof/>
+                <w:webHidden/>
+              </w:rPr>
+              <w:tab/>
+            </w:r>
+            <w:r>
+              <w:rPr>
+                <w:noProof/>
+                <w:webHidden/>
+              </w:rPr>
+              <w:fldChar w:fldCharType="begin"/>
+            </w:r>
+            <w:r>
+              <w:rPr>
+                <w:noProof/>
+                <w:webHidden/>
+              </w:rPr>
+              <w:instrText xml:space="preserve"> PAGEREF _Toc480977084 \h </w:instrText>
+            </w:r>
+            <w:r>
+              <w:rPr>
+                <w:noProof/>
+                <w:webHidden/>
+              </w:rPr>
+            </w:r>
+            <w:r>
+              <w:rPr>
+                <w:noProof/>
+                <w:webHidden/>
+              </w:rPr>
+              <w:fldChar w:fldCharType="separate"/>
+            </w:r>
+            <w:r>
+              <w:rPr>
+                <w:noProof/>
+                <w:webHidden/>
+              </w:rPr>
+              <w:t>3</w:t>
+            </w:r>
+            <w:r>
+              <w:rPr>
+                <w:noProof/>
+                <w:webHidden/>
+              </w:rPr>
+              <w:fldChar w:fldCharType="end"/>
+            </w:r>
+          </w:hyperlink>
+        </w:p>
+        <w:p>
+          <w:pPr>
+            <w:pStyle w:val="TDC2"/>
+            <w:tabs>
+              <w:tab w:val="right" w:leader="dot" w:pos="8494"/>
+            </w:tabs>
+            <w:rPr>
+              <w:rFonts w:eastAsiaTheme="minorEastAsia"/>
+              <w:noProof/>
+              <w:lang w:val="es-ES" w:eastAsia="es-ES"/>
+            </w:rPr>
+          </w:pPr>
+          <w:hyperlink w:anchor="_Toc480977085" w:history="1">
+            <w:r>
+              <w:rPr>
+                <w:rStyle w:val="Hipervnculo"/>
+                <w:noProof/>
+              </w:rPr>
+              <w:t>Personaje</w:t>
+            </w:r>
+            <w:r>
+              <w:rPr>
+                <w:noProof/>
+                <w:webHidden/>
+              </w:rPr>
+              <w:tab/>
+            </w:r>
+            <w:r>
+              <w:rPr>
+                <w:noProof/>
+                <w:webHidden/>
+              </w:rPr>
+              <w:fldChar w:fldCharType="begin"/>
+            </w:r>
+            <w:r>
+              <w:rPr>
+                <w:noProof/>
+                <w:webHidden/>
+              </w:rPr>
+              <w:instrText xml:space="preserve"> PAGEREF _Toc480977085 \h </w:instrText>
+            </w:r>
+            <w:r>
+              <w:rPr>
+                <w:noProof/>
+                <w:webHidden/>
+              </w:rPr>
+            </w:r>
+            <w:r>
+              <w:rPr>
+                <w:noProof/>
+                <w:webHidden/>
+              </w:rPr>
+              <w:fldChar w:fldCharType="separate"/>
+            </w:r>
+            <w:r>
+              <w:rPr>
+                <w:noProof/>
+                <w:webHidden/>
+              </w:rPr>
+              <w:t>3</w:t>
+            </w:r>
+            <w:r>
+              <w:rPr>
+                <w:noProof/>
+                <w:webHidden/>
+              </w:rPr>
+              <w:fldChar w:fldCharType="end"/>
+            </w:r>
+          </w:hyperlink>
+        </w:p>
+        <w:p>
+          <w:pPr>
+            <w:pStyle w:val="TDC2"/>
+            <w:tabs>
+              <w:tab w:val="right" w:leader="dot" w:pos="8494"/>
+            </w:tabs>
+            <w:rPr>
+              <w:rFonts w:eastAsiaTheme="minorEastAsia"/>
+              <w:noProof/>
+              <w:lang w:val="es-ES" w:eastAsia="es-ES"/>
+            </w:rPr>
+          </w:pPr>
+          <w:hyperlink w:anchor="_Toc480977086" w:history="1">
+            <w:r>
+              <w:rPr>
+                <w:rStyle w:val="Hipervnculo"/>
+                <w:noProof/>
+                <w:lang w:val="es-ES"/>
+              </w:rPr>
+              <w:t>Plataformas</w:t>
+            </w:r>
+            <w:r>
+              <w:rPr>
+                <w:noProof/>
+                <w:webHidden/>
+              </w:rPr>
+              <w:tab/>
+            </w:r>
+            <w:r>
+              <w:rPr>
+                <w:noProof/>
+                <w:webHidden/>
+              </w:rPr>
+              <w:fldChar w:fldCharType="begin"/>
+            </w:r>
+            <w:r>
+              <w:rPr>
+                <w:noProof/>
+                <w:webHidden/>
+              </w:rPr>
+              <w:instrText xml:space="preserve"> PAGEREF _Toc480977086 \h </w:instrText>
+            </w:r>
+            <w:r>
+              <w:rPr>
+                <w:noProof/>
+                <w:webHidden/>
+              </w:rPr>
+            </w:r>
+            <w:r>
+              <w:rPr>
+                <w:noProof/>
+                <w:webHidden/>
+              </w:rPr>
+              <w:fldChar w:fldCharType="separate"/>
+            </w:r>
+            <w:r>
+              <w:rPr>
+                <w:noProof/>
+                <w:webHidden/>
+              </w:rPr>
+              <w:t>4</w:t>
+            </w:r>
+            <w:r>
+              <w:rPr>
+                <w:noProof/>
+                <w:webHidden/>
+              </w:rPr>
+              <w:fldChar w:fldCharType="end"/>
+            </w:r>
+          </w:hyperlink>
+        </w:p>
+        <w:p>
+          <w:pPr>
+            <w:rPr>
               <w:lang w:val="es-ES"/>
             </w:rPr>
-            <w:t>No se encontraron entradas de tabla de contenido.</w:t>
-          </w:r>
+          </w:pPr>
           <w:r>
             <w:rPr>
               <w:b/>
@@ -1071,11 +1522,12 @@
     </w:p>
     <w:p>
       <w:pPr>
-        <w:pStyle w:val="Ttulo"/>
+        <w:pStyle w:val="Ttulo1"/>
         <w:rPr>
           <w:lang w:val="es-ES"/>
         </w:rPr>
       </w:pPr>
+      <w:bookmarkStart w:id="0" w:name="_Toc480977083"/>
       <w:r>
         <w:rPr>
           <w:lang w:val="es-ES"/>
@@ -1083,11 +1535,37 @@
         <w:lastRenderedPageBreak/>
         <w:t>Resumen</w:t>
       </w:r>
+      <w:bookmarkEnd w:id="0"/>
     </w:p>
     <w:p>
       <w:pPr>
         <w:rPr>
           <w:lang w:val="es-ES"/>
+          <w14:textFill>
+            <w14:gradFill>
+              <w14:gsLst>
+                <w14:gs w14:pos="0">
+                  <w14:srgbClr w14:val="000000">
+                    <w14:tint w14:val="66000"/>
+                    <w14:satMod w14:val="160000"/>
+                  </w14:srgbClr>
+                </w14:gs>
+                <w14:gs w14:pos="50000">
+                  <w14:srgbClr w14:val="000000">
+                    <w14:tint w14:val="44500"/>
+                    <w14:satMod w14:val="160000"/>
+                  </w14:srgbClr>
+                </w14:gs>
+                <w14:gs w14:pos="100000">
+                  <w14:srgbClr w14:val="000000">
+                    <w14:tint w14:val="23500"/>
+                    <w14:satMod w14:val="160000"/>
+                  </w14:srgbClr>
+                </w14:gs>
+              </w14:gsLst>
+              <w14:lin w14:ang="5400000" w14:scaled="0"/>
+            </w14:gradFill>
+          </w14:textFill>
         </w:rPr>
       </w:pPr>
     </w:p>
@@ -1107,12 +1585,32 @@
           <w:szCs w:val="28"/>
           <w:lang w:val="es-ES"/>
         </w:rPr>
-        <w:t xml:space="preserve">El proyecto consistirá en dos partes, una primera que será la creación de un videojuego sencillo de scroll vertical en el que un personaje ira dando saltos para conseguir una altura máxima, mientras vaya dando saltos podrá coger potenciadores e intentará esquivar distintos obstáculos que le harán caer y finalizar su puntuación. La segunda parte consistirá en exportar este videojuego a diferentes plataformas realizando las modificaciones correspondientes para poder jugar en todas ellas. </w:t>
+        <w:t xml:space="preserve">El proyecto consistirá en dos partes, una primera que será la creación de un videojuego sencillo de </w:t>
+      </w:r>
+      <w:proofErr w:type="spellStart"/>
+      <w:r>
+        <w:rPr>
+          <w:sz w:val="28"/>
+          <w:szCs w:val="28"/>
+          <w:lang w:val="es-ES"/>
+        </w:rPr>
+        <w:t>scroll</w:t>
+      </w:r>
+      <w:proofErr w:type="spellEnd"/>
+      <w:r>
+        <w:rPr>
+          <w:sz w:val="28"/>
+          <w:szCs w:val="28"/>
+          <w:lang w:val="es-ES"/>
+        </w:rPr>
+        <w:t xml:space="preserve"> vertical en el que un personaje ira dando saltos para conseguir una altura máxima, mientras vaya dando saltos podrá coger potenciadores e intentará esquivar distintos obstáculos que le harán caer y finalizar su puntuación. La segunda parte consistirá en exportar este videojuego a diferentes plataformas realizando las modificaciones correspondientes para poder jugar en todas ellas. </w:t>
       </w:r>
     </w:p>
     <w:p>
       <w:pPr>
         <w:rPr>
+          <w:sz w:val="28"/>
+          <w:szCs w:val="28"/>
           <w:lang w:val="es-ES"/>
         </w:rPr>
       </w:pPr>
@@ -1124,10 +1622,568 @@
         </w:rPr>
         <w:t>Este tipo de videojuegos “casual” son en la actualidad uno de los géneros que más éxito tienen y el poder jugar en distintas plataformas, en función del aparato electrónico que tenga a mano el consumidor beneficia enormemente el uso de los mismo.</w:t>
       </w:r>
-      <w:bookmarkStart w:id="0" w:name="_GoBack"/>
-      <w:bookmarkEnd w:id="0"/>
+    </w:p>
+    <w:p>
+      <w:pPr>
+        <w:rPr>
+          <w:sz w:val="28"/>
+          <w:szCs w:val="28"/>
+          <w:lang w:val="es-ES"/>
+        </w:rPr>
+      </w:pPr>
+      <w:r>
+        <w:rPr>
+          <w:sz w:val="28"/>
+          <w:szCs w:val="28"/>
+          <w:lang w:val="es-ES"/>
+        </w:rPr>
+        <w:br w:type="page"/>
+      </w:r>
+    </w:p>
+    <w:p>
+      <w:pPr>
+        <w:pStyle w:val="Ttulo1"/>
+        <w:rPr>
+          <w:lang w:val="es-ES"/>
+        </w:rPr>
+      </w:pPr>
+      <w:bookmarkStart w:id="1" w:name="_Toc480977084"/>
+      <w:r>
+        <w:rPr>
+          <w:lang w:val="es-ES"/>
+        </w:rPr>
+        <w:lastRenderedPageBreak/>
+        <w:t>Diseño</w:t>
+      </w:r>
+      <w:bookmarkEnd w:id="1"/>
+    </w:p>
+    <w:p>
+      <w:pPr>
+        <w:pStyle w:val="Ttulo2"/>
+        <w:rPr>
+          <w:lang w:val="es-ES"/>
+        </w:rPr>
+      </w:pPr>
+      <w:bookmarkStart w:id="2" w:name="_Toc480977085"/>
+      <w:r>
+        <w:t>Personaje</w:t>
+      </w:r>
+      <w:bookmarkEnd w:id="2"/>
+    </w:p>
+    <w:p/>
+    <w:p>
+      <w:pPr>
+        <w:jc w:val="both"/>
+        <w:rPr>
+          <w:lang w:val="es-ES"/>
+        </w:rPr>
+      </w:pPr>
+      <w:r>
+        <w:rPr>
+          <w:lang w:val="es-ES"/>
+        </w:rPr>
+        <w:t>Para el diseño del personaje</w:t>
+      </w:r>
+      <w:r>
+        <w:rPr>
+          <w:lang w:val="es-ES"/>
+        </w:rPr>
+        <w:t xml:space="preserve"> nos hemos baso en el juego de P</w:t>
+      </w:r>
+      <w:r>
+        <w:rPr>
+          <w:lang w:val="es-ES"/>
+        </w:rPr>
+        <w:t xml:space="preserve">okemon, concretamente en </w:t>
+      </w:r>
+      <w:r>
+        <w:rPr>
+          <w:lang w:val="es-ES"/>
+        </w:rPr>
+        <w:t xml:space="preserve">Spoink ya que </w:t>
+      </w:r>
+      <w:r>
+        <w:rPr>
+          <w:lang w:val="es-ES"/>
+        </w:rPr>
+        <w:t>para hacer la animación de salto por su cola en forma de muelle y la esfera en la cabe</w:t>
+      </w:r>
+      <w:r>
+        <w:rPr>
+          <w:lang w:val="es-ES"/>
+        </w:rPr>
+        <w:t>za, quedaría vistoso.</w:t>
+      </w:r>
+    </w:p>
+    <w:p>
+      <w:pPr>
+        <w:jc w:val="center"/>
+        <w:rPr>
+          <w:u w:val="single"/>
+          <w:lang w:val="es-ES"/>
+        </w:rPr>
+      </w:pPr>
+      <w:r>
+        <w:rPr>
+          <w:noProof/>
+          <w:lang w:val="es-ES" w:eastAsia="es-ES"/>
+        </w:rPr>
+        <w:drawing>
+          <wp:inline distT="0" distB="0" distL="0" distR="0" wp14:anchorId="70BE2621" wp14:editId="49C9A3A5">
+            <wp:extent cx="905232" cy="1733550"/>
+            <wp:effectExtent l="0" t="0" r="9525" b="0"/>
+            <wp:docPr id="2" name="Imagen 2"/>
+            <wp:cNvGraphicFramePr>
+              <a:graphicFrameLocks xmlns:a="http://schemas.openxmlformats.org/drawingml/2006/main" noChangeAspect="1"/>
+            </wp:cNvGraphicFramePr>
+            <a:graphic xmlns:a="http://schemas.openxmlformats.org/drawingml/2006/main">
+              <a:graphicData uri="http://schemas.openxmlformats.org/drawingml/2006/picture">
+                <pic:pic xmlns:pic="http://schemas.openxmlformats.org/drawingml/2006/picture">
+                  <pic:nvPicPr>
+                    <pic:cNvPr id="2" name="spoink.png"/>
+                    <pic:cNvPicPr/>
+                  </pic:nvPicPr>
+                  <pic:blipFill>
+                    <a:blip r:embed="rId11">
+                      <a:extLst>
+                        <a:ext uri="{28A0092B-C50C-407E-A947-70E740481C1C}">
+                          <a14:useLocalDpi xmlns:a14="http://schemas.microsoft.com/office/drawing/2010/main" val="0"/>
+                        </a:ext>
+                      </a:extLst>
+                    </a:blip>
+                    <a:stretch>
+                      <a:fillRect/>
+                    </a:stretch>
+                  </pic:blipFill>
+                  <pic:spPr>
+                    <a:xfrm>
+                      <a:off x="0" y="0"/>
+                      <a:ext cx="916539" cy="1755204"/>
+                    </a:xfrm>
+                    <a:prstGeom prst="rect">
+                      <a:avLst/>
+                    </a:prstGeom>
+                  </pic:spPr>
+                </pic:pic>
+              </a:graphicData>
+            </a:graphic>
+          </wp:inline>
+        </w:drawing>
+      </w:r>
+    </w:p>
+    <w:p>
+      <w:pPr>
+        <w:jc w:val="both"/>
+        <w:rPr>
+          <w:lang w:val="es-ES"/>
+        </w:rPr>
+      </w:pPr>
+      <w:r>
+        <w:rPr>
+          <w:lang w:val="es-ES"/>
+        </w:rPr>
+        <w:t xml:space="preserve">Una vez elegido </w:t>
+      </w:r>
+      <w:r>
+        <w:rPr>
+          <w:lang w:val="es-ES"/>
+        </w:rPr>
+        <w:t>al personaje, para poder animarlo con Unity2D procedemos a realizar los Sprites, dividir al personaje en partes para luego juntarlo, para esta tarea de edición de imágenes hemos utilizado:</w:t>
+      </w:r>
+    </w:p>
+    <w:p>
+      <w:pPr>
+        <w:pStyle w:val="Prrafodelista"/>
+        <w:numPr>
+          <w:ilvl w:val="0"/>
+          <w:numId w:val="1"/>
+        </w:numPr>
+        <w:jc w:val="both"/>
+        <w:rPr>
+          <w:lang w:val="es-ES"/>
+        </w:rPr>
+      </w:pPr>
+      <w:r>
+        <w:rPr>
+          <w:lang w:val="es-ES"/>
+        </w:rPr>
+        <w:t>InkScape: Herramienta para vectorizar imágenes.</w:t>
+      </w:r>
+    </w:p>
+    <w:p>
+      <w:pPr>
+        <w:pStyle w:val="Prrafodelista"/>
+        <w:numPr>
+          <w:ilvl w:val="0"/>
+          <w:numId w:val="1"/>
+        </w:numPr>
+        <w:jc w:val="both"/>
+        <w:rPr>
+          <w:lang w:val="es-ES"/>
+        </w:rPr>
+      </w:pPr>
+      <w:r>
+        <w:rPr>
+          <w:lang w:val="es-ES"/>
+        </w:rPr>
+        <w:t>GIMP2: Herramienta edición de imágenes.</w:t>
+      </w:r>
+    </w:p>
+    <w:p>
+      <w:pPr>
+        <w:pStyle w:val="Prrafodelista"/>
+        <w:numPr>
+          <w:ilvl w:val="0"/>
+          <w:numId w:val="1"/>
+        </w:numPr>
+        <w:jc w:val="both"/>
+        <w:rPr>
+          <w:lang w:val="es-ES"/>
+        </w:rPr>
+      </w:pPr>
+      <w:r>
+        <w:rPr>
+          <w:lang w:val="es-ES"/>
+        </w:rPr>
+        <w:t>Photoshop CS6: Herramienta avanzada de edición gráfica.</w:t>
+      </w:r>
+    </w:p>
+    <w:p>
+      <w:pPr>
+        <w:jc w:val="both"/>
+        <w:rPr>
+          <w:lang w:val="es-ES"/>
+        </w:rPr>
+      </w:pPr>
+      <w:r>
+        <w:rPr>
+          <w:lang w:val="es-ES"/>
+        </w:rPr>
+        <w:t xml:space="preserve">Mediante InkScape lo que hemos hecho es </w:t>
+      </w:r>
+      <w:r>
+        <w:rPr>
+          <w:lang w:val="es-ES"/>
+        </w:rPr>
+        <w:t>darles</w:t>
+      </w:r>
+      <w:r>
+        <w:rPr>
+          <w:lang w:val="es-ES"/>
+        </w:rPr>
+        <w:t xml:space="preserve"> mayor resolución a las imágenes, con GIMP2 recortar las partes y con Photoshop todas las modificaciones (relleno de imágenes, limpiar, </w:t>
+      </w:r>
+      <w:r>
+        <w:rPr>
+          <w:lang w:val="es-ES"/>
+        </w:rPr>
+        <w:t xml:space="preserve">colocar…) </w:t>
+      </w:r>
+    </w:p>
+    <w:p>
+      <w:pPr>
+        <w:jc w:val="both"/>
+        <w:rPr>
+          <w:lang w:val="es-ES"/>
+        </w:rPr>
+      </w:pPr>
+      <w:r>
+        <w:rPr>
+          <w:lang w:val="es-ES"/>
+        </w:rPr>
+        <w:t>Después de todo este proceso cada una de las partes del personaje la hemos implementado en un único archivo (SpriteSheet).</w:t>
+      </w:r>
+    </w:p>
+    <w:p>
+      <w:pPr>
+        <w:jc w:val="center"/>
+        <w:rPr>
+          <w:lang w:val="es-ES"/>
+        </w:rPr>
+      </w:pPr>
+      <w:r>
+        <w:rPr>
+          <w:noProof/>
+          <w:lang w:val="es-ES" w:eastAsia="es-ES"/>
+        </w:rPr>
+        <w:drawing>
+          <wp:inline distT="0" distB="0" distL="0" distR="0" wp14:anchorId="5797BAE5" wp14:editId="72E9C7BE">
+            <wp:extent cx="3171825" cy="1946960"/>
+            <wp:effectExtent l="19050" t="0" r="9525" b="567690"/>
+            <wp:docPr id="1" name="Imagen 1"/>
+            <wp:cNvGraphicFramePr>
+              <a:graphicFrameLocks xmlns:a="http://schemas.openxmlformats.org/drawingml/2006/main" noChangeAspect="1"/>
+            </wp:cNvGraphicFramePr>
+            <a:graphic xmlns:a="http://schemas.openxmlformats.org/drawingml/2006/main">
+              <a:graphicData uri="http://schemas.openxmlformats.org/drawingml/2006/picture">
+                <pic:pic xmlns:pic="http://schemas.openxmlformats.org/drawingml/2006/picture">
+                  <pic:nvPicPr>
+                    <pic:cNvPr id="1" name=""/>
+                    <pic:cNvPicPr/>
+                  </pic:nvPicPr>
+                  <pic:blipFill>
+                    <a:blip r:embed="rId12"/>
+                    <a:stretch>
+                      <a:fillRect/>
+                    </a:stretch>
+                  </pic:blipFill>
+                  <pic:spPr>
+                    <a:xfrm>
+                      <a:off x="0" y="0"/>
+                      <a:ext cx="3234989" cy="1985732"/>
+                    </a:xfrm>
+                    <a:prstGeom prst="roundRect">
+                      <a:avLst>
+                        <a:gd name="adj" fmla="val 8594"/>
+                      </a:avLst>
+                    </a:prstGeom>
+                    <a:solidFill>
+                      <a:srgbClr val="FFFFFF">
+                        <a:shade val="85000"/>
+                      </a:srgbClr>
+                    </a:solidFill>
+                    <a:ln>
+                      <a:noFill/>
+                    </a:ln>
+                    <a:effectLst>
+                      <a:reflection blurRad="12700" stA="38000" endPos="28000" dist="5000" dir="5400000" sy="-100000" algn="bl" rotWithShape="0"/>
+                    </a:effectLst>
+                  </pic:spPr>
+                </pic:pic>
+              </a:graphicData>
+            </a:graphic>
+          </wp:inline>
+        </w:drawing>
+      </w:r>
+    </w:p>
+    <w:p>
+      <w:pPr>
+        <w:jc w:val="both"/>
+        <w:rPr>
+          <w:lang w:val="es-ES"/>
+        </w:rPr>
+      </w:pPr>
+      <w:r>
+        <w:rPr>
+          <w:lang w:val="es-ES"/>
+        </w:rPr>
+        <w:lastRenderedPageBreak/>
+        <w:t>Como se puede ver en la imagen usamos las reglas de Photoshop para colocar cada uno de los elementos y que luego Unity pueda recortar cada uno.</w:t>
+      </w:r>
+    </w:p>
+    <w:p>
+      <w:pPr>
+        <w:jc w:val="both"/>
+        <w:rPr>
+          <w:lang w:val="es-ES"/>
+        </w:rPr>
+      </w:pPr>
+      <w:r>
+        <w:rPr>
+          <w:lang w:val="es-ES"/>
+        </w:rPr>
+        <w:t xml:space="preserve">Hasta este punto tendríamos el SpriteSheet con </w:t>
+      </w:r>
+      <w:r>
+        <w:rPr>
+          <w:lang w:val="es-ES"/>
+        </w:rPr>
+        <w:t>los elementos</w:t>
+      </w:r>
+      <w:r>
+        <w:rPr>
+          <w:lang w:val="es-ES"/>
+        </w:rPr>
+        <w:t xml:space="preserve"> del personaje principal.</w:t>
+      </w:r>
+    </w:p>
+    <w:p>
+      <w:pPr>
+        <w:pStyle w:val="Ttulo2"/>
+        <w:rPr>
+          <w:lang w:val="es-ES"/>
+        </w:rPr>
+      </w:pPr>
+      <w:bookmarkStart w:id="3" w:name="_Toc480977086"/>
+      <w:r>
+        <w:rPr>
+          <w:lang w:val="es-ES"/>
+        </w:rPr>
+        <w:t>Plataformas</w:t>
+      </w:r>
+      <w:bookmarkEnd w:id="3"/>
+    </w:p>
+    <w:p>
+      <w:pPr>
+        <w:jc w:val="both"/>
+        <w:rPr>
+          <w:lang w:val="es-ES"/>
+        </w:rPr>
+      </w:pPr>
+      <w:r>
+        <w:rPr>
+          <w:lang w:val="es-ES"/>
+        </w:rPr>
+        <w:t>Para la elección de las plataformas diseñamos varias intentando mantener la temática del juego, sin perder la esencia de Pokemon. El diseño de las mismas con Photoshop.</w:t>
+      </w:r>
+    </w:p>
+    <w:p>
+      <w:pPr>
+        <w:jc w:val="center"/>
+        <w:rPr>
+          <w:lang w:val="es-ES"/>
+        </w:rPr>
+      </w:pPr>
+      <w:r>
+        <w:rPr>
+          <w:noProof/>
+          <w:lang w:val="es-ES" w:eastAsia="es-ES"/>
+        </w:rPr>
+        <w:drawing>
+          <wp:inline distT="0" distB="0" distL="0" distR="0" wp14:anchorId="2BDF50FC" wp14:editId="7BC9EC7D">
+            <wp:extent cx="2970366" cy="1805133"/>
+            <wp:effectExtent l="19050" t="0" r="20955" b="538480"/>
+            <wp:docPr id="4" name="Imagen 4"/>
+            <wp:cNvGraphicFramePr>
+              <a:graphicFrameLocks xmlns:a="http://schemas.openxmlformats.org/drawingml/2006/main" noChangeAspect="1"/>
+            </wp:cNvGraphicFramePr>
+            <a:graphic xmlns:a="http://schemas.openxmlformats.org/drawingml/2006/main">
+              <a:graphicData uri="http://schemas.openxmlformats.org/drawingml/2006/picture">
+                <pic:pic xmlns:pic="http://schemas.openxmlformats.org/drawingml/2006/picture">
+                  <pic:nvPicPr>
+                    <pic:cNvPr id="1" name=""/>
+                    <pic:cNvPicPr/>
+                  </pic:nvPicPr>
+                  <pic:blipFill>
+                    <a:blip r:embed="rId13"/>
+                    <a:stretch>
+                      <a:fillRect/>
+                    </a:stretch>
+                  </pic:blipFill>
+                  <pic:spPr>
+                    <a:xfrm>
+                      <a:off x="0" y="0"/>
+                      <a:ext cx="2987824" cy="1815743"/>
+                    </a:xfrm>
+                    <a:prstGeom prst="roundRect">
+                      <a:avLst>
+                        <a:gd name="adj" fmla="val 8594"/>
+                      </a:avLst>
+                    </a:prstGeom>
+                    <a:solidFill>
+                      <a:srgbClr val="FFFFFF">
+                        <a:shade val="85000"/>
+                      </a:srgbClr>
+                    </a:solidFill>
+                    <a:ln>
+                      <a:noFill/>
+                    </a:ln>
+                    <a:effectLst>
+                      <a:reflection blurRad="12700" stA="38000" endPos="28000" dist="5000" dir="5400000" sy="-100000" algn="bl" rotWithShape="0"/>
+                    </a:effectLst>
+                  </pic:spPr>
+                </pic:pic>
+              </a:graphicData>
+            </a:graphic>
+          </wp:inline>
+        </w:drawing>
+      </w:r>
+    </w:p>
+    <w:p>
+      <w:pPr>
+        <w:jc w:val="both"/>
+        <w:rPr>
+          <w:lang w:val="es-ES"/>
+        </w:rPr>
+      </w:pPr>
+      <w:r>
+        <w:rPr>
+          <w:lang w:val="es-ES"/>
+        </w:rPr>
+        <w:t>Al final nos decidimos por la ultima plataforma y añadimos otras tres parecidas al SpriteSheet que teníamos creado con el personaje.</w:t>
+      </w:r>
+    </w:p>
+    <w:p>
+      <w:pPr>
+        <w:jc w:val="center"/>
+        <w:rPr>
+          <w:lang w:val="es-ES"/>
+        </w:rPr>
+      </w:pPr>
+      <w:r>
+        <w:rPr>
+          <w:noProof/>
+          <w:lang w:val="es-ES" w:eastAsia="es-ES"/>
+        </w:rPr>
+        <w:drawing>
+          <wp:inline distT="0" distB="0" distL="0" distR="0" wp14:anchorId="3C187537" wp14:editId="351B3A34">
+            <wp:extent cx="2892281" cy="1757680"/>
+            <wp:effectExtent l="19050" t="0" r="22860" b="528320"/>
+            <wp:docPr id="5" name="Imagen 5"/>
+            <wp:cNvGraphicFramePr>
+              <a:graphicFrameLocks xmlns:a="http://schemas.openxmlformats.org/drawingml/2006/main" noChangeAspect="1"/>
+            </wp:cNvGraphicFramePr>
+            <a:graphic xmlns:a="http://schemas.openxmlformats.org/drawingml/2006/main">
+              <a:graphicData uri="http://schemas.openxmlformats.org/drawingml/2006/picture">
+                <pic:pic xmlns:pic="http://schemas.openxmlformats.org/drawingml/2006/picture">
+                  <pic:nvPicPr>
+                    <pic:cNvPr id="1" name=""/>
+                    <pic:cNvPicPr/>
+                  </pic:nvPicPr>
+                  <pic:blipFill>
+                    <a:blip r:embed="rId14"/>
+                    <a:stretch>
+                      <a:fillRect/>
+                    </a:stretch>
+                  </pic:blipFill>
+                  <pic:spPr>
+                    <a:xfrm>
+                      <a:off x="0" y="0"/>
+                      <a:ext cx="2918550" cy="1773644"/>
+                    </a:xfrm>
+                    <a:prstGeom prst="roundRect">
+                      <a:avLst>
+                        <a:gd name="adj" fmla="val 8594"/>
+                      </a:avLst>
+                    </a:prstGeom>
+                    <a:solidFill>
+                      <a:srgbClr val="FFFFFF">
+                        <a:shade val="85000"/>
+                      </a:srgbClr>
+                    </a:solidFill>
+                    <a:ln>
+                      <a:noFill/>
+                    </a:ln>
+                    <a:effectLst>
+                      <a:reflection blurRad="12700" stA="38000" endPos="28000" dist="5000" dir="5400000" sy="-100000" algn="bl" rotWithShape="0"/>
+                    </a:effectLst>
+                  </pic:spPr>
+                </pic:pic>
+              </a:graphicData>
+            </a:graphic>
+          </wp:inline>
+        </w:drawing>
+      </w:r>
+    </w:p>
+    <w:p>
+      <w:pPr>
+        <w:jc w:val="both"/>
+        <w:rPr>
+          <w:lang w:val="es-ES"/>
+        </w:rPr>
+      </w:pPr>
+      <w:r>
+        <w:rPr>
+          <w:lang w:val="es-ES"/>
+        </w:rPr>
+        <w:t>Ya tenemos lista nuestro SpriteSheet para Unity.</w:t>
+      </w:r>
+      <w:bookmarkStart w:id="4" w:name="_GoBack"/>
+      <w:bookmarkEnd w:id="4"/>
     </w:p>
     <w:sectPr>
+      <w:headerReference w:type="default" r:id="rId15"/>
+      <w:footerReference w:type="default" r:id="rId16"/>
       <w:pgSz w:w="11906" w:h="16838"/>
       <w:pgMar w:top="1417" w:right="1701" w:bottom="1417" w:left="1701" w:header="708" w:footer="708" w:gutter="0"/>
       <w:pgNumType w:start="0"/>
@@ -1137,6 +2193,1081 @@
     </w:sectPr>
   </w:body>
 </w:document>
+</file>
+
+<file path=word/endnotes.xml><?xml version="1.0" encoding="utf-8"?>
+<w:endnotes xmlns:wpc="http://schemas.microsoft.com/office/word/2010/wordprocessingCanvas" xmlns:cx="http://schemas.microsoft.com/office/drawing/2014/chartex" xmlns:mc="http://schemas.openxmlformats.org/markup-compatibility/2006" xmlns:o="urn:schemas-microsoft-com:office:office" xmlns:r="http://schemas.openxmlformats.org/officeDocument/2006/relationships" xmlns:m="http://schemas.openxmlformats.org/officeDocument/2006/math" xmlns:v="urn:schemas-microsoft-com:vml" xmlns:wp14="http://schemas.microsoft.com/office/word/2010/wordprocessingDrawing" xmlns:wp="http://schemas.openxmlformats.org/drawingml/2006/wordprocessingDrawing" xmlns:w10="urn:schemas-microsoft-com:office:word" xmlns:w="http://schemas.openxmlformats.org/wordprocessingml/2006/main" xmlns:w14="http://schemas.microsoft.com/office/word/2010/wordml" xmlns:w15="http://schemas.microsoft.com/office/word/2012/wordml" xmlns:w16se="http://schemas.microsoft.com/office/word/2015/wordml/symex" xmlns:wpg="http://schemas.microsoft.com/office/word/2010/wordprocessingGroup" xmlns:wpi="http://schemas.microsoft.com/office/word/2010/wordprocessingInk" xmlns:wne="http://schemas.microsoft.com/office/word/2006/wordml" xmlns:wps="http://schemas.microsoft.com/office/word/2010/wordprocessingShape" mc:Ignorable="w14 w15 w16se wp14">
+  <w:endnote w:type="separator" w:id="-1">
+    <w:p>
+      <w:pPr>
+        <w:spacing w:after="0" w:line="240" w:lineRule="auto"/>
+      </w:pPr>
+      <w:r>
+        <w:separator/>
+      </w:r>
+    </w:p>
+  </w:endnote>
+  <w:endnote w:type="continuationSeparator" w:id="0">
+    <w:p>
+      <w:pPr>
+        <w:spacing w:after="0" w:line="240" w:lineRule="auto"/>
+      </w:pPr>
+      <w:r>
+        <w:continuationSeparator/>
+      </w:r>
+    </w:p>
+  </w:endnote>
+</w:endnotes>
+</file>
+
+<file path=word/footer1.xml><?xml version="1.0" encoding="utf-8"?>
+<w:ftr xmlns:wpc="http://schemas.microsoft.com/office/word/2010/wordprocessingCanvas" xmlns:cx="http://schemas.microsoft.com/office/drawing/2014/chartex" xmlns:mc="http://schemas.openxmlformats.org/markup-compatibility/2006" xmlns:o="urn:schemas-microsoft-com:office:office" xmlns:r="http://schemas.openxmlformats.org/officeDocument/2006/relationships" xmlns:m="http://schemas.openxmlformats.org/officeDocument/2006/math" xmlns:v="urn:schemas-microsoft-com:vml" xmlns:wp14="http://schemas.microsoft.com/office/word/2010/wordprocessingDrawing" xmlns:wp="http://schemas.openxmlformats.org/drawingml/2006/wordprocessingDrawing" xmlns:w10="urn:schemas-microsoft-com:office:word" xmlns:w="http://schemas.openxmlformats.org/wordprocessingml/2006/main" xmlns:w14="http://schemas.microsoft.com/office/word/2010/wordml" xmlns:w15="http://schemas.microsoft.com/office/word/2012/wordml" xmlns:w16se="http://schemas.microsoft.com/office/word/2015/wordml/symex" xmlns:wpg="http://schemas.microsoft.com/office/word/2010/wordprocessingGroup" xmlns:wpi="http://schemas.microsoft.com/office/word/2010/wordprocessingInk" xmlns:wne="http://schemas.microsoft.com/office/word/2006/wordml" xmlns:wps="http://schemas.microsoft.com/office/word/2010/wordprocessingShape" mc:Ignorable="w14 w15 w16se wp14">
+  <w:p>
+    <w:pPr>
+      <w:pStyle w:val="Piedepgina"/>
+      <w:tabs>
+        <w:tab w:val="clear" w:pos="8504"/>
+      </w:tabs>
+      <w:rPr>
+        <w:lang w:val="es-ES"/>
+      </w:rPr>
+    </w:pPr>
+    <w:sdt>
+      <w:sdtPr>
+        <w:rPr>
+          <w:color w:val="525252" w:themeColor="accent3" w:themeShade="80"/>
+        </w:rPr>
+        <w:alias w:val="Autor"/>
+        <w:tag w:val=""/>
+        <w:id w:val="-385800385"/>
+        <w:placeholder>
+          <w:docPart w:val="459BC67A0D324D8CB73524A3A18A4F54"/>
+        </w:placeholder>
+        <w:dataBinding w:prefixMappings="xmlns:ns0='http://purl.org/dc/elements/1.1/' xmlns:ns1='http://schemas.openxmlformats.org/package/2006/metadata/core-properties' " w:xpath="/ns1:coreProperties[1]/ns0:creator[1]" w:storeItemID="{6C3C8BC8-F283-45AE-878A-BAB7291924A1}"/>
+        <w:text/>
+      </w:sdtPr>
+      <w:sdtEndPr/>
+      <w:sdtContent>
+        <w:r>
+          <w:rPr>
+            <w:color w:val="525252" w:themeColor="accent3" w:themeShade="80"/>
+            <w:lang w:val="es-ES"/>
+          </w:rPr>
+          <w:t>Yaiza Manso Espinosa | Isaac Timón de Santos</w:t>
+        </w:r>
+      </w:sdtContent>
+    </w:sdt>
+    <w:r>
+      <w:rPr>
+        <w:lang w:val="es-ES"/>
+      </w:rPr>
+      <w:t xml:space="preserve"> </w:t>
+    </w:r>
+    <w:r>
+      <w:rPr>
+        <w:noProof/>
+        <w:lang w:val="es-ES" w:eastAsia="es-ES"/>
+      </w:rPr>
+      <w:drawing>
+        <wp:inline distT="0" distB="0" distL="0" distR="0">
+          <wp:extent cx="180975" cy="346710"/>
+          <wp:effectExtent l="0" t="0" r="9525" b="0"/>
+          <wp:docPr id="10" name="Imagen 10"/>
+          <wp:cNvGraphicFramePr>
+            <a:graphicFrameLocks xmlns:a="http://schemas.openxmlformats.org/drawingml/2006/main" noChangeAspect="1"/>
+          </wp:cNvGraphicFramePr>
+          <a:graphic xmlns:a="http://schemas.openxmlformats.org/drawingml/2006/main">
+            <a:graphicData uri="http://schemas.openxmlformats.org/drawingml/2006/picture">
+              <pic:pic xmlns:pic="http://schemas.openxmlformats.org/drawingml/2006/picture">
+                <pic:nvPicPr>
+                  <pic:cNvPr id="10" name="spoink.png"/>
+                  <pic:cNvPicPr/>
+                </pic:nvPicPr>
+                <pic:blipFill>
+                  <a:blip r:embed="rId1" cstate="print">
+                    <a:extLst>
+                      <a:ext uri="{28A0092B-C50C-407E-A947-70E740481C1C}">
+                        <a14:useLocalDpi xmlns:a14="http://schemas.microsoft.com/office/drawing/2010/main" val="0"/>
+                      </a:ext>
+                    </a:extLst>
+                  </a:blip>
+                  <a:stretch>
+                    <a:fillRect/>
+                  </a:stretch>
+                </pic:blipFill>
+                <pic:spPr>
+                  <a:xfrm>
+                    <a:off x="0" y="0"/>
+                    <a:ext cx="180975" cy="346710"/>
+                  </a:xfrm>
+                  <a:prstGeom prst="rect">
+                    <a:avLst/>
+                  </a:prstGeom>
+                </pic:spPr>
+              </pic:pic>
+            </a:graphicData>
+          </a:graphic>
+        </wp:inline>
+      </w:drawing>
+    </w:r>
+    <w:r>
+      <w:rPr>
+        <w:lang w:val="es-ES"/>
+      </w:rPr>
+      <w:t xml:space="preserve"> </w:t>
+    </w:r>
+    <w:sdt>
+      <w:sdtPr>
+        <w:rPr>
+          <w:color w:val="525252" w:themeColor="accent3" w:themeShade="80"/>
+          <w:lang w:val="es-ES"/>
+        </w:rPr>
+        <w:alias w:val="Compañía"/>
+        <w:tag w:val=""/>
+        <w:id w:val="988297231"/>
+        <w:placeholder>
+          <w:docPart w:val="6743ED0380FF474FB8AACADFC26D4103"/>
+        </w:placeholder>
+        <w:dataBinding w:prefixMappings="xmlns:ns0='http://schemas.openxmlformats.org/officeDocument/2006/extended-properties' " w:xpath="/ns0:Properties[1]/ns0:Company[1]" w:storeItemID="{6668398D-A668-4E3E-A5EB-62B293D839F1}"/>
+        <w:text/>
+      </w:sdtPr>
+      <w:sdtEndPr/>
+      <w:sdtContent>
+        <w:r>
+          <w:rPr>
+            <w:color w:val="525252" w:themeColor="accent3" w:themeShade="80"/>
+            <w:lang w:val="es-ES"/>
+          </w:rPr>
+          <w:t>I.E.S Melchor Gaspar de Jovellanos</w:t>
+        </w:r>
+      </w:sdtContent>
+    </w:sdt>
+  </w:p>
+</w:ftr>
+</file>
+
+<file path=word/footnotes.xml><?xml version="1.0" encoding="utf-8"?>
+<w:footnotes xmlns:wpc="http://schemas.microsoft.com/office/word/2010/wordprocessingCanvas" xmlns:cx="http://schemas.microsoft.com/office/drawing/2014/chartex" xmlns:mc="http://schemas.openxmlformats.org/markup-compatibility/2006" xmlns:o="urn:schemas-microsoft-com:office:office" xmlns:r="http://schemas.openxmlformats.org/officeDocument/2006/relationships" xmlns:m="http://schemas.openxmlformats.org/officeDocument/2006/math" xmlns:v="urn:schemas-microsoft-com:vml" xmlns:wp14="http://schemas.microsoft.com/office/word/2010/wordprocessingDrawing" xmlns:wp="http://schemas.openxmlformats.org/drawingml/2006/wordprocessingDrawing" xmlns:w10="urn:schemas-microsoft-com:office:word" xmlns:w="http://schemas.openxmlformats.org/wordprocessingml/2006/main" xmlns:w14="http://schemas.microsoft.com/office/word/2010/wordml" xmlns:w15="http://schemas.microsoft.com/office/word/2012/wordml" xmlns:w16se="http://schemas.microsoft.com/office/word/2015/wordml/symex" xmlns:wpg="http://schemas.microsoft.com/office/word/2010/wordprocessingGroup" xmlns:wpi="http://schemas.microsoft.com/office/word/2010/wordprocessingInk" xmlns:wne="http://schemas.microsoft.com/office/word/2006/wordml" xmlns:wps="http://schemas.microsoft.com/office/word/2010/wordprocessingShape" mc:Ignorable="w14 w15 w16se wp14">
+  <w:footnote w:type="separator" w:id="-1">
+    <w:p>
+      <w:pPr>
+        <w:spacing w:after="0" w:line="240" w:lineRule="auto"/>
+      </w:pPr>
+      <w:r>
+        <w:separator/>
+      </w:r>
+    </w:p>
+  </w:footnote>
+  <w:footnote w:type="continuationSeparator" w:id="0">
+    <w:p>
+      <w:pPr>
+        <w:spacing w:after="0" w:line="240" w:lineRule="auto"/>
+      </w:pPr>
+      <w:r>
+        <w:continuationSeparator/>
+      </w:r>
+    </w:p>
+  </w:footnote>
+</w:footnotes>
+</file>
+
+<file path=word/header1.xml><?xml version="1.0" encoding="utf-8"?>
+<w:hdr xmlns:wpc="http://schemas.microsoft.com/office/word/2010/wordprocessingCanvas" xmlns:cx="http://schemas.microsoft.com/office/drawing/2014/chartex" xmlns:mc="http://schemas.openxmlformats.org/markup-compatibility/2006" xmlns:o="urn:schemas-microsoft-com:office:office" xmlns:r="http://schemas.openxmlformats.org/officeDocument/2006/relationships" xmlns:m="http://schemas.openxmlformats.org/officeDocument/2006/math" xmlns:v="urn:schemas-microsoft-com:vml" xmlns:wp14="http://schemas.microsoft.com/office/word/2010/wordprocessingDrawing" xmlns:wp="http://schemas.openxmlformats.org/drawingml/2006/wordprocessingDrawing" xmlns:w10="urn:schemas-microsoft-com:office:word" xmlns:w="http://schemas.openxmlformats.org/wordprocessingml/2006/main" xmlns:w14="http://schemas.microsoft.com/office/word/2010/wordml" xmlns:w15="http://schemas.microsoft.com/office/word/2012/wordml" xmlns:w16se="http://schemas.microsoft.com/office/word/2015/wordml/symex" xmlns:wpg="http://schemas.microsoft.com/office/word/2010/wordprocessingGroup" xmlns:wpi="http://schemas.microsoft.com/office/word/2010/wordprocessingInk" xmlns:wne="http://schemas.microsoft.com/office/word/2006/wordml" xmlns:wps="http://schemas.microsoft.com/office/word/2010/wordprocessingShape" mc:Ignorable="w14 w15 w16se wp14">
+  <w:p>
+    <w:pPr>
+      <w:pStyle w:val="Encabezado"/>
+      <w:tabs>
+        <w:tab w:val="left" w:pos="4215"/>
+        <w:tab w:val="left" w:pos="5415"/>
+      </w:tabs>
+      <w:jc w:val="center"/>
+      <w:rPr>
+        <w:rFonts w:ascii="Pokemon Solid" w:hAnsi="Pokemon Solid"/>
+        <w:color w:val="525252" w:themeColor="accent3" w:themeShade="80"/>
+        <w:sz w:val="24"/>
+        <w:szCs w:val="24"/>
+      </w:rPr>
+    </w:pPr>
+    <w:sdt>
+      <w:sdtPr>
+        <w:rPr>
+          <w:rFonts w:cstheme="minorHAnsi"/>
+          <w:b/>
+          <w:color w:val="525252" w:themeColor="accent3" w:themeShade="80"/>
+          <w:sz w:val="28"/>
+          <w:szCs w:val="28"/>
+        </w:rPr>
+        <w:alias w:val="Título"/>
+        <w:tag w:val=""/>
+        <w:id w:val="892085200"/>
+        <w:placeholder>
+          <w:docPart w:val="AAC4A0C1AB2C435A918D35446A96458D"/>
+        </w:placeholder>
+        <w:dataBinding w:prefixMappings="xmlns:ns0='http://purl.org/dc/elements/1.1/' xmlns:ns1='http://schemas.openxmlformats.org/package/2006/metadata/core-properties' " w:xpath="/ns1:coreProperties[1]/ns0:title[1]" w:storeItemID="{6C3C8BC8-F283-45AE-878A-BAB7291924A1}"/>
+        <w:text/>
+      </w:sdtPr>
+      <w:sdtEndPr/>
+      <w:sdtContent>
+        <w:r>
+          <w:rPr>
+            <w:rFonts w:cstheme="minorHAnsi"/>
+            <w:b/>
+            <w:color w:val="525252" w:themeColor="accent3" w:themeShade="80"/>
+            <w:sz w:val="28"/>
+            <w:szCs w:val="28"/>
+            <w:lang w:val="es-ES"/>
+          </w:rPr>
+          <w:t>PokeJump</w:t>
+        </w:r>
+      </w:sdtContent>
+    </w:sdt>
+    <w:r>
+      <w:rPr>
+        <w:rFonts w:ascii="Pokemon Solid" w:hAnsi="Pokemon Solid"/>
+        <w:noProof/>
+        <w:color w:val="525252" w:themeColor="accent3" w:themeShade="80"/>
+        <w:sz w:val="24"/>
+        <w:szCs w:val="24"/>
+        <w:lang w:val="es-ES" w:eastAsia="es-ES"/>
+      </w:rPr>
+      <mc:AlternateContent>
+        <mc:Choice Requires="wpg">
+          <w:drawing>
+            <wp:anchor distT="0" distB="0" distL="114300" distR="114300" simplePos="0" relativeHeight="251658240" behindDoc="0" locked="0" layoutInCell="1" allowOverlap="1" wp14:anchorId="5CA5AE61" wp14:editId="5B1FB45A">
+              <wp:simplePos x="0" y="0"/>
+              <wp:positionH relativeFrom="rightMargin">
+                <wp:align>left</wp:align>
+              </wp:positionH>
+              <wp:positionV relativeFrom="topMargin">
+                <wp:posOffset>284521</wp:posOffset>
+              </wp:positionV>
+              <wp:extent cx="731520" cy="740664"/>
+              <wp:effectExtent l="0" t="0" r="11430" b="21590"/>
+              <wp:wrapNone/>
+              <wp:docPr id="70" name="Grupo 70"/>
+              <wp:cNvGraphicFramePr/>
+              <a:graphic xmlns:a="http://schemas.openxmlformats.org/drawingml/2006/main">
+                <a:graphicData uri="http://schemas.microsoft.com/office/word/2010/wordprocessingGroup">
+                  <wpg:wgp>
+                    <wpg:cNvGrpSpPr/>
+                    <wpg:grpSpPr>
+                      <a:xfrm>
+                        <a:off x="0" y="0"/>
+                        <a:ext cx="731520" cy="740664"/>
+                        <a:chOff x="0" y="12192"/>
+                        <a:chExt cx="731747" cy="746642"/>
+                      </a:xfrm>
+                    </wpg:grpSpPr>
+                    <wps:wsp>
+                      <wps:cNvPr id="71" name="Forma libre 71"/>
+                      <wps:cNvSpPr>
+                        <a:spLocks/>
+                      </wps:cNvSpPr>
+                      <wps:spPr bwMode="auto">
+                        <a:xfrm>
+                          <a:off x="256032" y="12192"/>
+                          <a:ext cx="475601" cy="473242"/>
+                        </a:xfrm>
+                        <a:custGeom>
+                          <a:avLst/>
+                          <a:gdLst>
+                            <a:gd name="T0" fmla="*/ 0 w 420"/>
+                            <a:gd name="T1" fmla="*/ 420 h 420"/>
+                            <a:gd name="T2" fmla="*/ 0 w 420"/>
+                            <a:gd name="T3" fmla="*/ 420 h 420"/>
+                            <a:gd name="T4" fmla="*/ 416 w 420"/>
+                            <a:gd name="T5" fmla="*/ 0 h 420"/>
+                            <a:gd name="T6" fmla="*/ 420 w 420"/>
+                            <a:gd name="T7" fmla="*/ 0 h 420"/>
+                            <a:gd name="T8" fmla="*/ 0 w 420"/>
+                            <a:gd name="T9" fmla="*/ 420 h 420"/>
+                          </a:gdLst>
+                          <a:ahLst/>
+                          <a:cxnLst>
+                            <a:cxn ang="0">
+                              <a:pos x="T0" y="T1"/>
+                            </a:cxn>
+                            <a:cxn ang="0">
+                              <a:pos x="T2" y="T3"/>
+                            </a:cxn>
+                            <a:cxn ang="0">
+                              <a:pos x="T4" y="T5"/>
+                            </a:cxn>
+                            <a:cxn ang="0">
+                              <a:pos x="T6" y="T7"/>
+                            </a:cxn>
+                            <a:cxn ang="0">
+                              <a:pos x="T8" y="T9"/>
+                            </a:cxn>
+                          </a:cxnLst>
+                          <a:rect l="0" t="0" r="r" b="b"/>
+                          <a:pathLst>
+                            <a:path w="420" h="420">
+                              <a:moveTo>
+                                <a:pt x="0" y="420"/>
+                              </a:moveTo>
+                              <a:lnTo>
+                                <a:pt x="0" y="420"/>
+                              </a:lnTo>
+                              <a:lnTo>
+                                <a:pt x="416" y="0"/>
+                              </a:lnTo>
+                              <a:lnTo>
+                                <a:pt x="420" y="0"/>
+                              </a:lnTo>
+                              <a:lnTo>
+                                <a:pt x="0" y="420"/>
+                              </a:lnTo>
+                              <a:close/>
+                            </a:path>
+                          </a:pathLst>
+                        </a:custGeom>
+                        <a:solidFill>
+                          <a:schemeClr val="tx2">
+                            <a:lumMod val="60000"/>
+                            <a:lumOff val="40000"/>
+                          </a:schemeClr>
+                        </a:solidFill>
+                        <a:ln>
+                          <a:solidFill>
+                            <a:schemeClr val="accent3">
+                              <a:lumMod val="50000"/>
+                            </a:schemeClr>
+                          </a:solidFill>
+                        </a:ln>
+                        <a:extLst/>
+                      </wps:spPr>
+                      <wps:bodyPr vert="horz" wrap="square" lIns="91440" tIns="45720" rIns="91440" bIns="45720" numCol="1" anchor="t" anchorCtr="0" compatLnSpc="1">
+                        <a:prstTxWarp prst="textNoShape">
+                          <a:avLst/>
+                        </a:prstTxWarp>
+                      </wps:bodyPr>
+                    </wps:wsp>
+                    <wps:wsp>
+                      <wps:cNvPr id="72" name="Forma libre 72"/>
+                      <wps:cNvSpPr>
+                        <a:spLocks/>
+                      </wps:cNvSpPr>
+                      <wps:spPr bwMode="auto">
+                        <a:xfrm>
+                          <a:off x="134112" y="48768"/>
+                          <a:ext cx="595634" cy="592679"/>
+                        </a:xfrm>
+                        <a:custGeom>
+                          <a:avLst/>
+                          <a:gdLst>
+                            <a:gd name="T0" fmla="*/ 0 w 526"/>
+                            <a:gd name="T1" fmla="*/ 526 h 526"/>
+                            <a:gd name="T2" fmla="*/ 0 w 526"/>
+                            <a:gd name="T3" fmla="*/ 526 h 526"/>
+                            <a:gd name="T4" fmla="*/ 522 w 526"/>
+                            <a:gd name="T5" fmla="*/ 0 h 526"/>
+                            <a:gd name="T6" fmla="*/ 526 w 526"/>
+                            <a:gd name="T7" fmla="*/ 4 h 526"/>
+                            <a:gd name="T8" fmla="*/ 0 w 526"/>
+                            <a:gd name="T9" fmla="*/ 526 h 526"/>
+                          </a:gdLst>
+                          <a:ahLst/>
+                          <a:cxnLst>
+                            <a:cxn ang="0">
+                              <a:pos x="T0" y="T1"/>
+                            </a:cxn>
+                            <a:cxn ang="0">
+                              <a:pos x="T2" y="T3"/>
+                            </a:cxn>
+                            <a:cxn ang="0">
+                              <a:pos x="T4" y="T5"/>
+                            </a:cxn>
+                            <a:cxn ang="0">
+                              <a:pos x="T6" y="T7"/>
+                            </a:cxn>
+                            <a:cxn ang="0">
+                              <a:pos x="T8" y="T9"/>
+                            </a:cxn>
+                          </a:cxnLst>
+                          <a:rect l="0" t="0" r="r" b="b"/>
+                          <a:pathLst>
+                            <a:path w="526" h="526">
+                              <a:moveTo>
+                                <a:pt x="0" y="526"/>
+                              </a:moveTo>
+                              <a:lnTo>
+                                <a:pt x="0" y="526"/>
+                              </a:lnTo>
+                              <a:lnTo>
+                                <a:pt x="522" y="0"/>
+                              </a:lnTo>
+                              <a:lnTo>
+                                <a:pt x="526" y="4"/>
+                              </a:lnTo>
+                              <a:lnTo>
+                                <a:pt x="0" y="526"/>
+                              </a:lnTo>
+                              <a:close/>
+                            </a:path>
+                          </a:pathLst>
+                        </a:custGeom>
+                        <a:solidFill>
+                          <a:schemeClr val="tx2">
+                            <a:lumMod val="60000"/>
+                            <a:lumOff val="40000"/>
+                          </a:schemeClr>
+                        </a:solidFill>
+                        <a:ln>
+                          <a:solidFill>
+                            <a:schemeClr val="accent3">
+                              <a:lumMod val="50000"/>
+                            </a:schemeClr>
+                          </a:solidFill>
+                        </a:ln>
+                        <a:extLst/>
+                      </wps:spPr>
+                      <wps:bodyPr vert="horz" wrap="square" lIns="91440" tIns="45720" rIns="91440" bIns="45720" numCol="1" anchor="t" anchorCtr="0" compatLnSpc="1">
+                        <a:prstTxWarp prst="textNoShape">
+                          <a:avLst/>
+                        </a:prstTxWarp>
+                      </wps:bodyPr>
+                    </wps:wsp>
+                    <wps:wsp>
+                      <wps:cNvPr id="73" name="Forma libre 73"/>
+                      <wps:cNvSpPr>
+                        <a:spLocks/>
+                      </wps:cNvSpPr>
+                      <wps:spPr bwMode="auto">
+                        <a:xfrm>
+                          <a:off x="146304" y="36576"/>
+                          <a:ext cx="585443" cy="582539"/>
+                        </a:xfrm>
+                        <a:custGeom>
+                          <a:avLst/>
+                          <a:gdLst>
+                            <a:gd name="T0" fmla="*/ 0 w 517"/>
+                            <a:gd name="T1" fmla="*/ 517 h 517"/>
+                            <a:gd name="T2" fmla="*/ 0 w 517"/>
+                            <a:gd name="T3" fmla="*/ 512 h 517"/>
+                            <a:gd name="T4" fmla="*/ 513 w 517"/>
+                            <a:gd name="T5" fmla="*/ 0 h 517"/>
+                            <a:gd name="T6" fmla="*/ 517 w 517"/>
+                            <a:gd name="T7" fmla="*/ 0 h 517"/>
+                            <a:gd name="T8" fmla="*/ 0 w 517"/>
+                            <a:gd name="T9" fmla="*/ 517 h 517"/>
+                          </a:gdLst>
+                          <a:ahLst/>
+                          <a:cxnLst>
+                            <a:cxn ang="0">
+                              <a:pos x="T0" y="T1"/>
+                            </a:cxn>
+                            <a:cxn ang="0">
+                              <a:pos x="T2" y="T3"/>
+                            </a:cxn>
+                            <a:cxn ang="0">
+                              <a:pos x="T4" y="T5"/>
+                            </a:cxn>
+                            <a:cxn ang="0">
+                              <a:pos x="T6" y="T7"/>
+                            </a:cxn>
+                            <a:cxn ang="0">
+                              <a:pos x="T8" y="T9"/>
+                            </a:cxn>
+                          </a:cxnLst>
+                          <a:rect l="0" t="0" r="r" b="b"/>
+                          <a:pathLst>
+                            <a:path w="517" h="517">
+                              <a:moveTo>
+                                <a:pt x="0" y="517"/>
+                              </a:moveTo>
+                              <a:lnTo>
+                                <a:pt x="0" y="512"/>
+                              </a:lnTo>
+                              <a:lnTo>
+                                <a:pt x="513" y="0"/>
+                              </a:lnTo>
+                              <a:lnTo>
+                                <a:pt x="517" y="0"/>
+                              </a:lnTo>
+                              <a:lnTo>
+                                <a:pt x="0" y="517"/>
+                              </a:lnTo>
+                              <a:close/>
+                            </a:path>
+                          </a:pathLst>
+                        </a:custGeom>
+                        <a:solidFill>
+                          <a:schemeClr val="tx2">
+                            <a:lumMod val="60000"/>
+                            <a:lumOff val="40000"/>
+                          </a:schemeClr>
+                        </a:solidFill>
+                        <a:ln>
+                          <a:solidFill>
+                            <a:schemeClr val="accent3">
+                              <a:lumMod val="50000"/>
+                            </a:schemeClr>
+                          </a:solidFill>
+                        </a:ln>
+                        <a:extLst/>
+                      </wps:spPr>
+                      <wps:bodyPr vert="horz" wrap="square" lIns="91440" tIns="45720" rIns="91440" bIns="45720" numCol="1" anchor="t" anchorCtr="0" compatLnSpc="1">
+                        <a:prstTxWarp prst="textNoShape">
+                          <a:avLst/>
+                        </a:prstTxWarp>
+                      </wps:bodyPr>
+                    </wps:wsp>
+                    <wps:wsp>
+                      <wps:cNvPr id="74" name="Forma libre 74"/>
+                      <wps:cNvSpPr>
+                        <a:spLocks/>
+                      </wps:cNvSpPr>
+                      <wps:spPr bwMode="auto">
+                        <a:xfrm>
+                          <a:off x="207264" y="97536"/>
+                          <a:ext cx="522029" cy="520566"/>
+                        </a:xfrm>
+                        <a:custGeom>
+                          <a:avLst/>
+                          <a:gdLst>
+                            <a:gd name="T0" fmla="*/ 0 w 461"/>
+                            <a:gd name="T1" fmla="*/ 462 h 462"/>
+                            <a:gd name="T2" fmla="*/ 0 w 461"/>
+                            <a:gd name="T3" fmla="*/ 462 h 462"/>
+                            <a:gd name="T4" fmla="*/ 457 w 461"/>
+                            <a:gd name="T5" fmla="*/ 0 h 462"/>
+                            <a:gd name="T6" fmla="*/ 461 w 461"/>
+                            <a:gd name="T7" fmla="*/ 5 h 462"/>
+                            <a:gd name="T8" fmla="*/ 0 w 461"/>
+                            <a:gd name="T9" fmla="*/ 462 h 462"/>
+                          </a:gdLst>
+                          <a:ahLst/>
+                          <a:cxnLst>
+                            <a:cxn ang="0">
+                              <a:pos x="T0" y="T1"/>
+                            </a:cxn>
+                            <a:cxn ang="0">
+                              <a:pos x="T2" y="T3"/>
+                            </a:cxn>
+                            <a:cxn ang="0">
+                              <a:pos x="T4" y="T5"/>
+                            </a:cxn>
+                            <a:cxn ang="0">
+                              <a:pos x="T6" y="T7"/>
+                            </a:cxn>
+                            <a:cxn ang="0">
+                              <a:pos x="T8" y="T9"/>
+                            </a:cxn>
+                          </a:cxnLst>
+                          <a:rect l="0" t="0" r="r" b="b"/>
+                          <a:pathLst>
+                            <a:path w="461" h="462">
+                              <a:moveTo>
+                                <a:pt x="0" y="462"/>
+                              </a:moveTo>
+                              <a:lnTo>
+                                <a:pt x="0" y="462"/>
+                              </a:lnTo>
+                              <a:lnTo>
+                                <a:pt x="457" y="0"/>
+                              </a:lnTo>
+                              <a:lnTo>
+                                <a:pt x="461" y="5"/>
+                              </a:lnTo>
+                              <a:lnTo>
+                                <a:pt x="0" y="462"/>
+                              </a:lnTo>
+                              <a:close/>
+                            </a:path>
+                          </a:pathLst>
+                        </a:custGeom>
+                        <a:solidFill>
+                          <a:schemeClr val="tx2">
+                            <a:lumMod val="60000"/>
+                            <a:lumOff val="40000"/>
+                          </a:schemeClr>
+                        </a:solidFill>
+                        <a:ln>
+                          <a:solidFill>
+                            <a:schemeClr val="accent3">
+                              <a:lumMod val="50000"/>
+                            </a:schemeClr>
+                          </a:solidFill>
+                        </a:ln>
+                        <a:extLst/>
+                      </wps:spPr>
+                      <wps:bodyPr vert="horz" wrap="square" lIns="91440" tIns="45720" rIns="91440" bIns="45720" numCol="1" anchor="t" anchorCtr="0" compatLnSpc="1">
+                        <a:prstTxWarp prst="textNoShape">
+                          <a:avLst/>
+                        </a:prstTxWarp>
+                      </wps:bodyPr>
+                    </wps:wsp>
+                    <wps:wsp>
+                      <wps:cNvPr id="75" name="Forma libre 75"/>
+                      <wps:cNvSpPr>
+                        <a:spLocks/>
+                      </wps:cNvSpPr>
+                      <wps:spPr bwMode="auto">
+                        <a:xfrm>
+                          <a:off x="0" y="36576"/>
+                          <a:ext cx="731520" cy="722258"/>
+                        </a:xfrm>
+                        <a:custGeom>
+                          <a:avLst/>
+                          <a:gdLst>
+                            <a:gd name="T0" fmla="*/ 5 w 646"/>
+                            <a:gd name="T1" fmla="*/ 641 h 641"/>
+                            <a:gd name="T2" fmla="*/ 0 w 646"/>
+                            <a:gd name="T3" fmla="*/ 641 h 641"/>
+                            <a:gd name="T4" fmla="*/ 642 w 646"/>
+                            <a:gd name="T5" fmla="*/ 0 h 641"/>
+                            <a:gd name="T6" fmla="*/ 646 w 646"/>
+                            <a:gd name="T7" fmla="*/ 0 h 641"/>
+                            <a:gd name="T8" fmla="*/ 5 w 646"/>
+                            <a:gd name="T9" fmla="*/ 641 h 641"/>
+                          </a:gdLst>
+                          <a:ahLst/>
+                          <a:cxnLst>
+                            <a:cxn ang="0">
+                              <a:pos x="T0" y="T1"/>
+                            </a:cxn>
+                            <a:cxn ang="0">
+                              <a:pos x="T2" y="T3"/>
+                            </a:cxn>
+                            <a:cxn ang="0">
+                              <a:pos x="T4" y="T5"/>
+                            </a:cxn>
+                            <a:cxn ang="0">
+                              <a:pos x="T6" y="T7"/>
+                            </a:cxn>
+                            <a:cxn ang="0">
+                              <a:pos x="T8" y="T9"/>
+                            </a:cxn>
+                          </a:cxnLst>
+                          <a:rect l="0" t="0" r="r" b="b"/>
+                          <a:pathLst>
+                            <a:path w="646" h="641">
+                              <a:moveTo>
+                                <a:pt x="5" y="641"/>
+                              </a:moveTo>
+                              <a:lnTo>
+                                <a:pt x="0" y="641"/>
+                              </a:lnTo>
+                              <a:lnTo>
+                                <a:pt x="642" y="0"/>
+                              </a:lnTo>
+                              <a:lnTo>
+                                <a:pt x="646" y="0"/>
+                              </a:lnTo>
+                              <a:lnTo>
+                                <a:pt x="5" y="641"/>
+                              </a:lnTo>
+                              <a:close/>
+                            </a:path>
+                          </a:pathLst>
+                        </a:custGeom>
+                        <a:solidFill>
+                          <a:schemeClr val="tx2">
+                            <a:lumMod val="60000"/>
+                            <a:lumOff val="40000"/>
+                          </a:schemeClr>
+                        </a:solidFill>
+                        <a:ln>
+                          <a:solidFill>
+                            <a:schemeClr val="accent3">
+                              <a:lumMod val="50000"/>
+                            </a:schemeClr>
+                          </a:solidFill>
+                        </a:ln>
+                        <a:extLst/>
+                      </wps:spPr>
+                      <wps:bodyPr vert="horz" wrap="square" lIns="91440" tIns="45720" rIns="91440" bIns="45720" numCol="1" anchor="t" anchorCtr="0" compatLnSpc="1">
+                        <a:prstTxWarp prst="textNoShape">
+                          <a:avLst/>
+                        </a:prstTxWarp>
+                      </wps:bodyPr>
+                    </wps:wsp>
+                    <wps:wsp>
+                      <wps:cNvPr id="76" name="Cuadro de texto 76"/>
+                      <wps:cNvSpPr txBox="1"/>
+                      <wps:spPr>
+                        <a:xfrm>
+                          <a:off x="73152" y="12192"/>
+                          <a:ext cx="356346" cy="350148"/>
+                        </a:xfrm>
+                        <a:prstGeom prst="rect">
+                          <a:avLst/>
+                        </a:prstGeom>
+                        <a:noFill/>
+                        <a:ln w="6350">
+                          <a:noFill/>
+                        </a:ln>
+                        <a:effectLst/>
+                      </wps:spPr>
+                      <wps:style>
+                        <a:lnRef idx="0">
+                          <a:schemeClr val="accent1"/>
+                        </a:lnRef>
+                        <a:fillRef idx="0">
+                          <a:schemeClr val="accent1"/>
+                        </a:fillRef>
+                        <a:effectRef idx="0">
+                          <a:schemeClr val="accent1"/>
+                        </a:effectRef>
+                        <a:fontRef idx="minor">
+                          <a:schemeClr val="dk1"/>
+                        </a:fontRef>
+                      </wps:style>
+                      <wps:txbx>
+                        <w:txbxContent>
+                          <w:p>
+                            <w:pPr>
+                              <w:jc w:val="right"/>
+                              <w:rPr>
+                                <w:color w:val="262626" w:themeColor="text1" w:themeTint="D9"/>
+                              </w:rPr>
+                            </w:pPr>
+                            <w:r>
+                              <w:rPr>
+                                <w:color w:val="262626" w:themeColor="text1" w:themeTint="D9"/>
+                                <w:sz w:val="24"/>
+                                <w:szCs w:val="24"/>
+                              </w:rPr>
+                              <w:fldChar w:fldCharType="begin"/>
+                            </w:r>
+                            <w:r>
+                              <w:rPr>
+                                <w:color w:val="262626" w:themeColor="text1" w:themeTint="D9"/>
+                                <w:sz w:val="24"/>
+                                <w:szCs w:val="24"/>
+                              </w:rPr>
+                              <w:instrText>PAGE   \* MERGEFORMAT</w:instrText>
+                            </w:r>
+                            <w:r>
+                              <w:rPr>
+                                <w:color w:val="262626" w:themeColor="text1" w:themeTint="D9"/>
+                                <w:sz w:val="24"/>
+                                <w:szCs w:val="24"/>
+                              </w:rPr>
+                              <w:fldChar w:fldCharType="separate"/>
+                            </w:r>
+                            <w:r>
+                              <w:rPr>
+                                <w:noProof/>
+                                <w:color w:val="262626" w:themeColor="text1" w:themeTint="D9"/>
+                                <w:sz w:val="24"/>
+                                <w:szCs w:val="24"/>
+                                <w:lang w:val="es-ES"/>
+                              </w:rPr>
+                              <w:t>4</w:t>
+                            </w:r>
+                            <w:r>
+                              <w:rPr>
+                                <w:color w:val="262626" w:themeColor="text1" w:themeTint="D9"/>
+                                <w:sz w:val="24"/>
+                                <w:szCs w:val="24"/>
+                              </w:rPr>
+                              <w:fldChar w:fldCharType="end"/>
+                            </w:r>
+                          </w:p>
+                        </w:txbxContent>
+                      </wps:txbx>
+                      <wps:bodyPr rot="0" spcFirstLastPara="0" vertOverflow="overflow" horzOverflow="overflow" vert="horz" wrap="square" lIns="0" tIns="0" rIns="0" bIns="0" numCol="1" spcCol="0" rtlCol="0" fromWordArt="0" anchor="t" anchorCtr="0" forceAA="0" compatLnSpc="1">
+                        <a:prstTxWarp prst="textNoShape">
+                          <a:avLst/>
+                        </a:prstTxWarp>
+                        <a:noAutofit/>
+                      </wps:bodyPr>
+                    </wps:wsp>
+                  </wpg:wgp>
+                </a:graphicData>
+              </a:graphic>
+              <wp14:sizeRelH relativeFrom="margin">
+                <wp14:pctWidth>0</wp14:pctWidth>
+              </wp14:sizeRelH>
+              <wp14:sizeRelV relativeFrom="margin">
+                <wp14:pctHeight>0</wp14:pctHeight>
+              </wp14:sizeRelV>
+            </wp:anchor>
+          </w:drawing>
+        </mc:Choice>
+        <mc:Fallback>
+          <w:pict>
+            <v:group w14:anchorId="5CA5AE61" id="Grupo 70" o:spid="_x0000_s1032" style="position:absolute;left:0;text-align:left;margin-left:0;margin-top:22.4pt;width:57.6pt;height:58.3pt;z-index:251658240;mso-position-horizontal:left;mso-position-horizontal-relative:right-margin-area;mso-position-vertical-relative:top-margin-area;mso-width-relative:margin;mso-height-relative:margin" coordorigin=",121" coordsize="7317,7466" o:gfxdata="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">
+              <v:shape id="Forma libre 71" o:spid="_x0000_s1033" style="position:absolute;left:2560;top:121;width:4756;height:4733;visibility:visible;mso-wrap-style:square;v-text-anchor:top" coordsize="420,420" o:gfxdata="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" path="m,420r,l416,r4,l,420xe" fillcolor="#8496b0 [1951]" strokecolor="#525252 [1606]">
+                <v:path arrowok="t" o:connecttype="custom" o:connectlocs="0,473242;0,473242;471071,0;475601,0;0,473242" o:connectangles="0,0,0,0,0"/>
+              </v:shape>
+              <v:shape id="Forma libre 72" o:spid="_x0000_s1034" style="position:absolute;left:1341;top:487;width:5956;height:5927;visibility:visible;mso-wrap-style:square;v-text-anchor:top" coordsize="526,526" o:gfxdata="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" path="m,526r,l522,r4,4l,526xe" fillcolor="#8496b0 [1951]" strokecolor="#525252 [1606]">
+                <v:path arrowok="t" o:connecttype="custom" o:connectlocs="0,592679;0,592679;591104,0;595634,4507;0,592679" o:connectangles="0,0,0,0,0"/>
+              </v:shape>
+              <v:shape id="Forma libre 73" o:spid="_x0000_s1035" style="position:absolute;left:1463;top:365;width:5854;height:5826;visibility:visible;mso-wrap-style:square;v-text-anchor:top" coordsize="517,517" o:gfxdata="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" path="m,517r,-5l513,r4,l,517xe" fillcolor="#8496b0 [1951]" strokecolor="#525252 [1606]">
+                <v:path arrowok="t" o:connecttype="custom" o:connectlocs="0,582539;0,576905;580913,0;585443,0;0,582539" o:connectangles="0,0,0,0,0"/>
+              </v:shape>
+              <v:shape id="Forma libre 74" o:spid="_x0000_s1036" style="position:absolute;left:2072;top:975;width:5220;height:5206;visibility:visible;mso-wrap-style:square;v-text-anchor:top" coordsize="461,462" o:gfxdata="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" path="m,462r,l457,r4,5l,462xe" fillcolor="#8496b0 [1951]" strokecolor="#525252 [1606]">
+                <v:path arrowok="t" o:connecttype="custom" o:connectlocs="0,520566;0,520566;517499,0;522029,5634;0,520566" o:connectangles="0,0,0,0,0"/>
+              </v:shape>
+              <v:shape id="Forma libre 75" o:spid="_x0000_s1037" style="position:absolute;top:365;width:7315;height:7223;visibility:visible;mso-wrap-style:square;v-text-anchor:top" coordsize="646,641" o:gfxdata="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" path="m5,641r-5,l642,r4,l5,641xe" fillcolor="#8496b0 [1951]" strokecolor="#525252 [1606]">
+                <v:path arrowok="t" o:connecttype="custom" o:connectlocs="5662,722258;0,722258;726990,0;731520,0;5662,722258" o:connectangles="0,0,0,0,0"/>
+              </v:shape>
+              <v:shapetype id="_x0000_t202" coordsize="21600,21600" o:spt="202" path="m,l,21600r21600,l21600,xe">
+                <v:stroke joinstyle="miter"/>
+                <v:path gradientshapeok="t" o:connecttype="rect"/>
+              </v:shapetype>
+              <v:shape id="Cuadro de texto 76" o:spid="_x0000_s1038" type="#_x0000_t202" style="position:absolute;left:731;top:121;width:3563;height:3502;visibility:visible;mso-wrap-style:square;v-text-anchor:top" o:gfxdata="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" filled="f" stroked="f" strokeweight=".5pt">
+                <v:textbox inset="0,0,0,0">
+                  <w:txbxContent>
+                    <w:p>
+                      <w:pPr>
+                        <w:jc w:val="right"/>
+                        <w:rPr>
+                          <w:color w:val="262626" w:themeColor="text1" w:themeTint="D9"/>
+                        </w:rPr>
+                      </w:pPr>
+                      <w:r>
+                        <w:rPr>
+                          <w:color w:val="262626" w:themeColor="text1" w:themeTint="D9"/>
+                          <w:sz w:val="24"/>
+                          <w:szCs w:val="24"/>
+                        </w:rPr>
+                        <w:fldChar w:fldCharType="begin"/>
+                      </w:r>
+                      <w:r>
+                        <w:rPr>
+                          <w:color w:val="262626" w:themeColor="text1" w:themeTint="D9"/>
+                          <w:sz w:val="24"/>
+                          <w:szCs w:val="24"/>
+                        </w:rPr>
+                        <w:instrText>PAGE   \* MERGEFORMAT</w:instrText>
+                      </w:r>
+                      <w:r>
+                        <w:rPr>
+                          <w:color w:val="262626" w:themeColor="text1" w:themeTint="D9"/>
+                          <w:sz w:val="24"/>
+                          <w:szCs w:val="24"/>
+                        </w:rPr>
+                        <w:fldChar w:fldCharType="separate"/>
+                      </w:r>
+                      <w:r>
+                        <w:rPr>
+                          <w:noProof/>
+                          <w:color w:val="262626" w:themeColor="text1" w:themeTint="D9"/>
+                          <w:sz w:val="24"/>
+                          <w:szCs w:val="24"/>
+                          <w:lang w:val="es-ES"/>
+                        </w:rPr>
+                        <w:t>4</w:t>
+                      </w:r>
+                      <w:r>
+                        <w:rPr>
+                          <w:color w:val="262626" w:themeColor="text1" w:themeTint="D9"/>
+                          <w:sz w:val="24"/>
+                          <w:szCs w:val="24"/>
+                        </w:rPr>
+                        <w:fldChar w:fldCharType="end"/>
+                      </w:r>
+                    </w:p>
+                  </w:txbxContent>
+                </v:textbox>
+              </v:shape>
+              <w10:wrap anchorx="margin" anchory="margin"/>
+            </v:group>
+          </w:pict>
+        </mc:Fallback>
+      </mc:AlternateContent>
+    </w:r>
+    <w:r>
+      <w:rPr>
+        <w:rFonts w:cstheme="minorHAnsi"/>
+        <w:b/>
+        <w:color w:val="525252" w:themeColor="accent3" w:themeShade="80"/>
+        <w:sz w:val="28"/>
+        <w:szCs w:val="28"/>
+      </w:rPr>
+      <w:t xml:space="preserve"> </w:t>
+    </w:r>
+    <w:r>
+      <w:rPr>
+        <w:rFonts w:cstheme="minorHAnsi"/>
+        <w:b/>
+        <w:color w:val="525252" w:themeColor="accent3" w:themeShade="80"/>
+        <w:sz w:val="28"/>
+        <w:szCs w:val="28"/>
+      </w:rPr>
+      <w:fldChar w:fldCharType="begin"/>
+    </w:r>
+    <w:r>
+      <w:rPr>
+        <w:rFonts w:cstheme="minorHAnsi"/>
+        <w:b/>
+        <w:color w:val="525252" w:themeColor="accent3" w:themeShade="80"/>
+        <w:sz w:val="28"/>
+        <w:szCs w:val="28"/>
+      </w:rPr>
+      <w:instrText xml:space="preserve"> COMMENTS  "Scroll Vertical" \* Caps  \* MERGEFORMAT </w:instrText>
+    </w:r>
+    <w:r>
+      <w:rPr>
+        <w:rFonts w:cstheme="minorHAnsi"/>
+        <w:b/>
+        <w:color w:val="525252" w:themeColor="accent3" w:themeShade="80"/>
+        <w:sz w:val="28"/>
+        <w:szCs w:val="28"/>
+      </w:rPr>
+      <w:fldChar w:fldCharType="separate"/>
+    </w:r>
+    <w:r>
+      <w:rPr>
+        <w:rFonts w:cstheme="minorHAnsi"/>
+        <w:b/>
+        <w:color w:val="525252" w:themeColor="accent3" w:themeShade="80"/>
+        <w:sz w:val="28"/>
+        <w:szCs w:val="28"/>
+      </w:rPr>
+      <w:t>Scroll Vertical</w:t>
+    </w:r>
+    <w:r>
+      <w:rPr>
+        <w:rFonts w:cstheme="minorHAnsi"/>
+        <w:b/>
+        <w:color w:val="525252" w:themeColor="accent3" w:themeShade="80"/>
+        <w:sz w:val="28"/>
+        <w:szCs w:val="28"/>
+      </w:rPr>
+      <w:fldChar w:fldCharType="end"/>
+    </w:r>
+  </w:p>
+  <w:p>
+    <w:pPr>
+      <w:pStyle w:val="Encabezado"/>
+      <w:spacing w:after="120"/>
+      <w:jc w:val="right"/>
+      <w:rPr>
+        <w:rFonts w:ascii="Calibri" w:hAnsi="Calibri"/>
+        <w:caps/>
+        <w:sz w:val="36"/>
+        <w:u w:val="wavyDouble" w:color="BDD6EE" w:themeColor="accent1" w:themeTint="66"/>
+        <w:lang w:val="es-ES"/>
+      </w:rPr>
+    </w:pPr>
+  </w:p>
+</w:hdr>
+</file>
+
+<file path=word/numbering.xml><?xml version="1.0" encoding="utf-8"?>
+<w:numbering xmlns:wpc="http://schemas.microsoft.com/office/word/2010/wordprocessingCanvas" xmlns:cx="http://schemas.microsoft.com/office/drawing/2014/chartex" xmlns:mc="http://schemas.openxmlformats.org/markup-compatibility/2006" xmlns:o="urn:schemas-microsoft-com:office:office" xmlns:r="http://schemas.openxmlformats.org/officeDocument/2006/relationships" xmlns:m="http://schemas.openxmlformats.org/officeDocument/2006/math" xmlns:v="urn:schemas-microsoft-com:vml" xmlns:wp14="http://schemas.microsoft.com/office/word/2010/wordprocessingDrawing" xmlns:wp="http://schemas.openxmlformats.org/drawingml/2006/wordprocessingDrawing" xmlns:w10="urn:schemas-microsoft-com:office:word" xmlns:w="http://schemas.openxmlformats.org/wordprocessingml/2006/main" xmlns:w14="http://schemas.microsoft.com/office/word/2010/wordml" xmlns:w15="http://schemas.microsoft.com/office/word/2012/wordml" xmlns:w16se="http://schemas.microsoft.com/office/word/2015/wordml/symex" xmlns:wpg="http://schemas.microsoft.com/office/word/2010/wordprocessingGroup" xmlns:wpi="http://schemas.microsoft.com/office/word/2010/wordprocessingInk" xmlns:wne="http://schemas.microsoft.com/office/word/2006/wordml" xmlns:wps="http://schemas.microsoft.com/office/word/2010/wordprocessingShape" mc:Ignorable="w14 w15 w16se wp14">
+  <w:abstractNum w:abstractNumId="0" w15:restartNumberingAfterBreak="0">
+    <w:nsid w:val="30B01831"/>
+    <w:multiLevelType w:val="hybridMultilevel"/>
+    <w:tmpl w:val="88081EB6"/>
+    <w:lvl w:ilvl="0" w:tplc="0C0A0001">
+      <w:start w:val="1"/>
+      <w:numFmt w:val="bullet"/>
+      <w:lvlText w:val=""/>
+      <w:lvlJc w:val="left"/>
+      <w:pPr>
+        <w:ind w:left="720" w:hanging="360"/>
+      </w:pPr>
+      <w:rPr>
+        <w:rFonts w:ascii="Symbol" w:hAnsi="Symbol" w:hint="default"/>
+      </w:rPr>
+    </w:lvl>
+    <w:lvl w:ilvl="1" w:tplc="0C0A0003" w:tentative="1">
+      <w:start w:val="1"/>
+      <w:numFmt w:val="bullet"/>
+      <w:lvlText w:val="o"/>
+      <w:lvlJc w:val="left"/>
+      <w:pPr>
+        <w:ind w:left="1440" w:hanging="360"/>
+      </w:pPr>
+      <w:rPr>
+        <w:rFonts w:ascii="Courier New" w:hAnsi="Courier New" w:cs="Courier New" w:hint="default"/>
+      </w:rPr>
+    </w:lvl>
+    <w:lvl w:ilvl="2" w:tplc="0C0A0005" w:tentative="1">
+      <w:start w:val="1"/>
+      <w:numFmt w:val="bullet"/>
+      <w:lvlText w:val=""/>
+      <w:lvlJc w:val="left"/>
+      <w:pPr>
+        <w:ind w:left="2160" w:hanging="360"/>
+      </w:pPr>
+      <w:rPr>
+        <w:rFonts w:ascii="Wingdings" w:hAnsi="Wingdings" w:hint="default"/>
+      </w:rPr>
+    </w:lvl>
+    <w:lvl w:ilvl="3" w:tplc="0C0A0001" w:tentative="1">
+      <w:start w:val="1"/>
+      <w:numFmt w:val="bullet"/>
+      <w:lvlText w:val=""/>
+      <w:lvlJc w:val="left"/>
+      <w:pPr>
+        <w:ind w:left="2880" w:hanging="360"/>
+      </w:pPr>
+      <w:rPr>
+        <w:rFonts w:ascii="Symbol" w:hAnsi="Symbol" w:hint="default"/>
+      </w:rPr>
+    </w:lvl>
+    <w:lvl w:ilvl="4" w:tplc="0C0A0003" w:tentative="1">
+      <w:start w:val="1"/>
+      <w:numFmt w:val="bullet"/>
+      <w:lvlText w:val="o"/>
+      <w:lvlJc w:val="left"/>
+      <w:pPr>
+        <w:ind w:left="3600" w:hanging="360"/>
+      </w:pPr>
+      <w:rPr>
+        <w:rFonts w:ascii="Courier New" w:hAnsi="Courier New" w:cs="Courier New" w:hint="default"/>
+      </w:rPr>
+    </w:lvl>
+    <w:lvl w:ilvl="5" w:tplc="0C0A0005" w:tentative="1">
+      <w:start w:val="1"/>
+      <w:numFmt w:val="bullet"/>
+      <w:lvlText w:val=""/>
+      <w:lvlJc w:val="left"/>
+      <w:pPr>
+        <w:ind w:left="4320" w:hanging="360"/>
+      </w:pPr>
+      <w:rPr>
+        <w:rFonts w:ascii="Wingdings" w:hAnsi="Wingdings" w:hint="default"/>
+      </w:rPr>
+    </w:lvl>
+    <w:lvl w:ilvl="6" w:tplc="0C0A0001" w:tentative="1">
+      <w:start w:val="1"/>
+      <w:numFmt w:val="bullet"/>
+      <w:lvlText w:val=""/>
+      <w:lvlJc w:val="left"/>
+      <w:pPr>
+        <w:ind w:left="5040" w:hanging="360"/>
+      </w:pPr>
+      <w:rPr>
+        <w:rFonts w:ascii="Symbol" w:hAnsi="Symbol" w:hint="default"/>
+      </w:rPr>
+    </w:lvl>
+    <w:lvl w:ilvl="7" w:tplc="0C0A0003" w:tentative="1">
+      <w:start w:val="1"/>
+      <w:numFmt w:val="bullet"/>
+      <w:lvlText w:val="o"/>
+      <w:lvlJc w:val="left"/>
+      <w:pPr>
+        <w:ind w:left="5760" w:hanging="360"/>
+      </w:pPr>
+      <w:rPr>
+        <w:rFonts w:ascii="Courier New" w:hAnsi="Courier New" w:cs="Courier New" w:hint="default"/>
+      </w:rPr>
+    </w:lvl>
+    <w:lvl w:ilvl="8" w:tplc="0C0A0005" w:tentative="1">
+      <w:start w:val="1"/>
+      <w:numFmt w:val="bullet"/>
+      <w:lvlText w:val=""/>
+      <w:lvlJc w:val="left"/>
+      <w:pPr>
+        <w:ind w:left="6480" w:hanging="360"/>
+      </w:pPr>
+      <w:rPr>
+        <w:rFonts w:ascii="Wingdings" w:hAnsi="Wingdings" w:hint="default"/>
+      </w:rPr>
+    </w:lvl>
+  </w:abstractNum>
+  <w:num w:numId="1">
+    <w:abstractNumId w:val="0"/>
+  </w:num>
+</w:numbering>
 </file>
 
 <file path=word/styles.xml><?xml version="1.0" encoding="utf-8"?>
@@ -1543,18 +3674,41 @@
     <w:link w:val="Ttulo1Car"/>
     <w:uiPriority w:val="9"/>
     <w:qFormat/>
-    <w:rsid w:val="00282556"/>
+    <w:rsid w:val="00E84E06"/>
     <w:pPr>
       <w:keepNext/>
       <w:keepLines/>
-      <w:spacing w:before="240" w:after="0"/>
+      <w:spacing w:before="120" w:after="120"/>
       <w:outlineLvl w:val="0"/>
+    </w:pPr>
+    <w:rPr>
+      <w:rFonts w:eastAsiaTheme="majorEastAsia" w:cstheme="majorBidi"/>
+      <w:b/>
+      <w:color w:val="2F5496" w:themeColor="accent5" w:themeShade="BF"/>
+      <w:sz w:val="44"/>
+      <w:szCs w:val="32"/>
+    </w:rPr>
+  </w:style>
+  <w:style w:type="paragraph" w:styleId="Ttulo2">
+    <w:name w:val="heading 2"/>
+    <w:basedOn w:val="Normal"/>
+    <w:next w:val="Normal"/>
+    <w:link w:val="Ttulo2Car"/>
+    <w:uiPriority w:val="9"/>
+    <w:unhideWhenUsed/>
+    <w:qFormat/>
+    <w:rsid w:val="00150D70"/>
+    <w:pPr>
+      <w:keepNext/>
+      <w:keepLines/>
+      <w:spacing w:before="40" w:after="0"/>
+      <w:outlineLvl w:val="1"/>
     </w:pPr>
     <w:rPr>
       <w:rFonts w:asciiTheme="majorHAnsi" w:eastAsiaTheme="majorEastAsia" w:hAnsiTheme="majorHAnsi" w:cstheme="majorBidi"/>
       <w:color w:val="2E74B5" w:themeColor="accent1" w:themeShade="BF"/>
-      <w:sz w:val="32"/>
-      <w:szCs w:val="32"/>
+      <w:sz w:val="26"/>
+      <w:szCs w:val="26"/>
     </w:rPr>
   </w:style>
   <w:style w:type="character" w:default="1" w:styleId="Fuentedeprrafopredeter">
@@ -1614,11 +3768,12 @@
     <w:basedOn w:val="Fuentedeprrafopredeter"/>
     <w:link w:val="Ttulo1"/>
     <w:uiPriority w:val="9"/>
-    <w:rsid w:val="00282556"/>
+    <w:rsid w:val="00E84E06"/>
     <w:rPr>
-      <w:rFonts w:asciiTheme="majorHAnsi" w:eastAsiaTheme="majorEastAsia" w:hAnsiTheme="majorHAnsi" w:cstheme="majorBidi"/>
-      <w:color w:val="2E74B5" w:themeColor="accent1" w:themeShade="BF"/>
-      <w:sz w:val="32"/>
+      <w:rFonts w:eastAsiaTheme="majorEastAsia" w:cstheme="majorBidi"/>
+      <w:b/>
+      <w:color w:val="2F5496" w:themeColor="accent5" w:themeShade="BF"/>
+      <w:sz w:val="44"/>
       <w:szCs w:val="32"/>
       <w:lang w:val="en-US"/>
     </w:rPr>
@@ -1645,13 +3800,13 @@
     <w:link w:val="TtuloCar"/>
     <w:uiPriority w:val="10"/>
     <w:qFormat/>
-    <w:rsid w:val="00C43AB9"/>
+    <w:rsid w:val="00257D69"/>
     <w:pPr>
       <w:spacing w:after="0" w:line="240" w:lineRule="auto"/>
       <w:contextualSpacing/>
     </w:pPr>
     <w:rPr>
-      <w:rFonts w:asciiTheme="majorHAnsi" w:eastAsiaTheme="majorEastAsia" w:hAnsiTheme="majorHAnsi" w:cstheme="majorBidi"/>
+      <w:rFonts w:ascii="Calibri" w:eastAsiaTheme="majorEastAsia" w:hAnsi="Calibri" w:cstheme="majorBidi"/>
       <w:b/>
       <w:color w:val="1F4E79" w:themeColor="accent1" w:themeShade="80"/>
       <w:spacing w:val="-10"/>
@@ -1665,9 +3820,9 @@
     <w:basedOn w:val="Fuentedeprrafopredeter"/>
     <w:link w:val="Ttulo"/>
     <w:uiPriority w:val="10"/>
-    <w:rsid w:val="00C43AB9"/>
+    <w:rsid w:val="00257D69"/>
     <w:rPr>
-      <w:rFonts w:asciiTheme="majorHAnsi" w:eastAsiaTheme="majorEastAsia" w:hAnsiTheme="majorHAnsi" w:cstheme="majorBidi"/>
+      <w:rFonts w:ascii="Calibri" w:eastAsiaTheme="majorEastAsia" w:hAnsi="Calibri" w:cstheme="majorBidi"/>
       <w:b/>
       <w:color w:val="1F4E79" w:themeColor="accent1" w:themeShade="80"/>
       <w:spacing w:val="-10"/>
@@ -1677,7 +3832,792 @@
       <w:lang w:val="en-US"/>
     </w:rPr>
   </w:style>
+  <w:style w:type="character" w:customStyle="1" w:styleId="Ttulo2Car">
+    <w:name w:val="Título 2 Car"/>
+    <w:basedOn w:val="Fuentedeprrafopredeter"/>
+    <w:link w:val="Ttulo2"/>
+    <w:uiPriority w:val="9"/>
+    <w:rsid w:val="00150D70"/>
+    <w:rPr>
+      <w:rFonts w:asciiTheme="majorHAnsi" w:eastAsiaTheme="majorEastAsia" w:hAnsiTheme="majorHAnsi" w:cstheme="majorBidi"/>
+      <w:color w:val="2E74B5" w:themeColor="accent1" w:themeShade="BF"/>
+      <w:sz w:val="26"/>
+      <w:szCs w:val="26"/>
+      <w:lang w:val="en-US"/>
+    </w:rPr>
+  </w:style>
+  <w:style w:type="paragraph" w:styleId="TDC1">
+    <w:name w:val="toc 1"/>
+    <w:basedOn w:val="Normal"/>
+    <w:next w:val="Normal"/>
+    <w:autoRedefine/>
+    <w:uiPriority w:val="39"/>
+    <w:unhideWhenUsed/>
+    <w:rsid w:val="003C47FD"/>
+    <w:pPr>
+      <w:spacing w:after="100"/>
+    </w:pPr>
+  </w:style>
+  <w:style w:type="character" w:styleId="Hipervnculo">
+    <w:name w:val="Hyperlink"/>
+    <w:basedOn w:val="Fuentedeprrafopredeter"/>
+    <w:uiPriority w:val="99"/>
+    <w:unhideWhenUsed/>
+    <w:rsid w:val="003C47FD"/>
+    <w:rPr>
+      <w:color w:val="0563C1" w:themeColor="hyperlink"/>
+      <w:u w:val="single"/>
+    </w:rPr>
+  </w:style>
+  <w:style w:type="paragraph" w:styleId="Encabezado">
+    <w:name w:val="header"/>
+    <w:basedOn w:val="Normal"/>
+    <w:link w:val="EncabezadoCar"/>
+    <w:uiPriority w:val="99"/>
+    <w:unhideWhenUsed/>
+    <w:rsid w:val="0027153E"/>
+    <w:pPr>
+      <w:tabs>
+        <w:tab w:val="center" w:pos="4252"/>
+        <w:tab w:val="right" w:pos="8504"/>
+      </w:tabs>
+      <w:spacing w:after="0" w:line="240" w:lineRule="auto"/>
+    </w:pPr>
+  </w:style>
+  <w:style w:type="character" w:customStyle="1" w:styleId="EncabezadoCar">
+    <w:name w:val="Encabezado Car"/>
+    <w:basedOn w:val="Fuentedeprrafopredeter"/>
+    <w:link w:val="Encabezado"/>
+    <w:uiPriority w:val="99"/>
+    <w:rsid w:val="0027153E"/>
+    <w:rPr>
+      <w:lang w:val="en-US"/>
+    </w:rPr>
+  </w:style>
+  <w:style w:type="paragraph" w:styleId="Piedepgina">
+    <w:name w:val="footer"/>
+    <w:basedOn w:val="Normal"/>
+    <w:link w:val="PiedepginaCar"/>
+    <w:uiPriority w:val="99"/>
+    <w:unhideWhenUsed/>
+    <w:rsid w:val="0027153E"/>
+    <w:pPr>
+      <w:tabs>
+        <w:tab w:val="center" w:pos="4252"/>
+        <w:tab w:val="right" w:pos="8504"/>
+      </w:tabs>
+      <w:spacing w:after="0" w:line="240" w:lineRule="auto"/>
+    </w:pPr>
+  </w:style>
+  <w:style w:type="character" w:customStyle="1" w:styleId="PiedepginaCar">
+    <w:name w:val="Pie de página Car"/>
+    <w:basedOn w:val="Fuentedeprrafopredeter"/>
+    <w:link w:val="Piedepgina"/>
+    <w:uiPriority w:val="99"/>
+    <w:rsid w:val="0027153E"/>
+    <w:rPr>
+      <w:lang w:val="en-US"/>
+    </w:rPr>
+  </w:style>
+  <w:style w:type="character" w:styleId="Textodelmarcadordeposicin">
+    <w:name w:val="Placeholder Text"/>
+    <w:basedOn w:val="Fuentedeprrafopredeter"/>
+    <w:uiPriority w:val="99"/>
+    <w:semiHidden/>
+    <w:rsid w:val="0027153E"/>
+    <w:rPr>
+      <w:color w:val="808080"/>
+    </w:rPr>
+  </w:style>
+  <w:style w:type="paragraph" w:styleId="Textodeglobo">
+    <w:name w:val="Balloon Text"/>
+    <w:basedOn w:val="Normal"/>
+    <w:link w:val="TextodegloboCar"/>
+    <w:uiPriority w:val="99"/>
+    <w:semiHidden/>
+    <w:unhideWhenUsed/>
+    <w:rsid w:val="00AA0D14"/>
+    <w:pPr>
+      <w:spacing w:after="0" w:line="240" w:lineRule="auto"/>
+    </w:pPr>
+    <w:rPr>
+      <w:rFonts w:ascii="Segoe UI" w:hAnsi="Segoe UI" w:cs="Segoe UI"/>
+      <w:sz w:val="18"/>
+      <w:szCs w:val="18"/>
+    </w:rPr>
+  </w:style>
+  <w:style w:type="character" w:customStyle="1" w:styleId="TextodegloboCar">
+    <w:name w:val="Texto de globo Car"/>
+    <w:basedOn w:val="Fuentedeprrafopredeter"/>
+    <w:link w:val="Textodeglobo"/>
+    <w:uiPriority w:val="99"/>
+    <w:semiHidden/>
+    <w:rsid w:val="00AA0D14"/>
+    <w:rPr>
+      <w:rFonts w:ascii="Segoe UI" w:hAnsi="Segoe UI" w:cs="Segoe UI"/>
+      <w:sz w:val="18"/>
+      <w:szCs w:val="18"/>
+      <w:lang w:val="en-US"/>
+    </w:rPr>
+  </w:style>
+  <w:style w:type="paragraph" w:styleId="TDC2">
+    <w:name w:val="toc 2"/>
+    <w:basedOn w:val="Normal"/>
+    <w:next w:val="Normal"/>
+    <w:autoRedefine/>
+    <w:uiPriority w:val="39"/>
+    <w:unhideWhenUsed/>
+    <w:rsid w:val="00E84E06"/>
+    <w:pPr>
+      <w:spacing w:after="100"/>
+      <w:ind w:left="220"/>
+    </w:pPr>
+  </w:style>
+  <w:style w:type="paragraph" w:styleId="Prrafodelista">
+    <w:name w:val="List Paragraph"/>
+    <w:basedOn w:val="Normal"/>
+    <w:uiPriority w:val="34"/>
+    <w:qFormat/>
+    <w:rsid w:val="004F4E79"/>
+    <w:pPr>
+      <w:ind w:left="720"/>
+      <w:contextualSpacing/>
+    </w:pPr>
+  </w:style>
 </w:styles>
+</file>
+
+<file path=word/glossary/document.xml><?xml version="1.0" encoding="utf-8"?>
+<w:glossaryDocument xmlns:wpc="http://schemas.microsoft.com/office/word/2010/wordprocessingCanvas" xmlns:cx="http://schemas.microsoft.com/office/drawing/2014/chartex" xmlns:mc="http://schemas.openxmlformats.org/markup-compatibility/2006" xmlns:o="urn:schemas-microsoft-com:office:office" xmlns:r="http://schemas.openxmlformats.org/officeDocument/2006/relationships" xmlns:m="http://schemas.openxmlformats.org/officeDocument/2006/math" xmlns:v="urn:schemas-microsoft-com:vml" xmlns:wp14="http://schemas.microsoft.com/office/word/2010/wordprocessingDrawing" xmlns:wp="http://schemas.openxmlformats.org/drawingml/2006/wordprocessingDrawing" xmlns:w10="urn:schemas-microsoft-com:office:word" xmlns:w="http://schemas.openxmlformats.org/wordprocessingml/2006/main" xmlns:w14="http://schemas.microsoft.com/office/word/2010/wordml" xmlns:w15="http://schemas.microsoft.com/office/word/2012/wordml" xmlns:w16se="http://schemas.microsoft.com/office/word/2015/wordml/symex" xmlns:wpg="http://schemas.microsoft.com/office/word/2010/wordprocessingGroup" xmlns:wpi="http://schemas.microsoft.com/office/word/2010/wordprocessingInk" xmlns:wne="http://schemas.microsoft.com/office/word/2006/wordml" xmlns:wps="http://schemas.microsoft.com/office/word/2010/wordprocessingShape" mc:Ignorable="w14 w15 w16se wp14">
+  <w:docParts>
+    <w:docPart>
+      <w:docPartPr>
+        <w:name w:val="459BC67A0D324D8CB73524A3A18A4F54"/>
+        <w:category>
+          <w:name w:val="General"/>
+          <w:gallery w:val="placeholder"/>
+        </w:category>
+        <w:types>
+          <w:type w:val="bbPlcHdr"/>
+        </w:types>
+        <w:behaviors>
+          <w:behavior w:val="content"/>
+        </w:behaviors>
+        <w:guid w:val="{115F8FB5-1790-4323-B116-0BEDE5D33F0D}"/>
+      </w:docPartPr>
+      <w:docPartBody>
+        <w:p>
+          <w:r>
+            <w:rPr>
+              <w:rStyle w:val="Textodelmarcadordeposicin"/>
+            </w:rPr>
+            <w:t>[Autor]</w:t>
+          </w:r>
+        </w:p>
+      </w:docPartBody>
+    </w:docPart>
+    <w:docPart>
+      <w:docPartPr>
+        <w:name w:val="6743ED0380FF474FB8AACADFC26D4103"/>
+        <w:category>
+          <w:name w:val="General"/>
+          <w:gallery w:val="placeholder"/>
+        </w:category>
+        <w:types>
+          <w:type w:val="bbPlcHdr"/>
+        </w:types>
+        <w:behaviors>
+          <w:behavior w:val="content"/>
+        </w:behaviors>
+        <w:guid w:val="{154D6EF6-3752-4DF8-934F-8212C8894EF9}"/>
+      </w:docPartPr>
+      <w:docPartBody>
+        <w:p>
+          <w:r>
+            <w:rPr>
+              <w:rStyle w:val="Textodelmarcadordeposicin"/>
+            </w:rPr>
+            <w:t>[Compañía]</w:t>
+          </w:r>
+        </w:p>
+      </w:docPartBody>
+    </w:docPart>
+    <w:docPart>
+      <w:docPartPr>
+        <w:name w:val="AAC4A0C1AB2C435A918D35446A96458D"/>
+        <w:category>
+          <w:name w:val="General"/>
+          <w:gallery w:val="placeholder"/>
+        </w:category>
+        <w:types>
+          <w:type w:val="bbPlcHdr"/>
+        </w:types>
+        <w:behaviors>
+          <w:behavior w:val="content"/>
+        </w:behaviors>
+        <w:guid w:val="{F01ACA35-51C8-414E-B720-4AECEFACFF64}"/>
+      </w:docPartPr>
+      <w:docPartBody>
+        <w:p>
+          <w:r>
+            <w:rPr>
+              <w:rStyle w:val="Textodelmarcadordeposicin"/>
+            </w:rPr>
+            <w:t>[Título]</w:t>
+          </w:r>
+        </w:p>
+      </w:docPartBody>
+    </w:docPart>
+  </w:docParts>
+</w:glossaryDocument>
+</file>
+
+<file path=word/glossary/fontTable.xml><?xml version="1.0" encoding="utf-8"?>
+<w:fonts xmlns:mc="http://schemas.openxmlformats.org/markup-compatibility/2006" xmlns:r="http://schemas.openxmlformats.org/officeDocument/2006/relationships" xmlns:w="http://schemas.openxmlformats.org/wordprocessingml/2006/main" xmlns:w14="http://schemas.microsoft.com/office/word/2010/wordml" xmlns:w15="http://schemas.microsoft.com/office/word/2012/wordml" xmlns:w16se="http://schemas.microsoft.com/office/word/2015/wordml/symex" mc:Ignorable="w14 w15 w16se">
+  <w:font w:name="Symbol">
+    <w:panose1 w:val="05050102010706020507"/>
+    <w:charset w:val="02"/>
+    <w:family w:val="roman"/>
+    <w:pitch w:val="variable"/>
+    <w:sig w:usb0="00000000" w:usb1="10000000" w:usb2="00000000" w:usb3="00000000" w:csb0="80000000" w:csb1="00000000"/>
+  </w:font>
+  <w:font w:name="Times New Roman">
+    <w:panose1 w:val="02020603050405020304"/>
+    <w:charset w:val="00"/>
+    <w:family w:val="roman"/>
+    <w:pitch w:val="variable"/>
+    <w:sig w:usb0="E0002AFF" w:usb1="C0007843" w:usb2="00000009" w:usb3="00000000" w:csb0="000001FF" w:csb1="00000000"/>
+  </w:font>
+  <w:font w:name="Courier New">
+    <w:panose1 w:val="02070309020205020404"/>
+    <w:charset w:val="00"/>
+    <w:family w:val="modern"/>
+    <w:pitch w:val="fixed"/>
+    <w:sig w:usb0="E0002EFF" w:usb1="C0007843" w:usb2="00000009" w:usb3="00000000" w:csb0="000001FF" w:csb1="00000000"/>
+  </w:font>
+  <w:font w:name="Wingdings">
+    <w:panose1 w:val="05000000000000000000"/>
+    <w:charset w:val="02"/>
+    <w:family w:val="auto"/>
+    <w:pitch w:val="variable"/>
+    <w:sig w:usb0="00000000" w:usb1="10000000" w:usb2="00000000" w:usb3="00000000" w:csb0="80000000" w:csb1="00000000"/>
+  </w:font>
+  <w:font w:name="Calibri">
+    <w:panose1 w:val="020F0502020204030204"/>
+    <w:charset w:val="00"/>
+    <w:family w:val="swiss"/>
+    <w:pitch w:val="variable"/>
+    <w:sig w:usb0="E00002FF" w:usb1="4000ACFF" w:usb2="00000001" w:usb3="00000000" w:csb0="0000019F" w:csb1="00000000"/>
+  </w:font>
+  <w:font w:name="Calibri Light">
+    <w:panose1 w:val="020F0302020204030204"/>
+    <w:charset w:val="00"/>
+    <w:family w:val="swiss"/>
+    <w:pitch w:val="variable"/>
+    <w:sig w:usb0="A00002EF" w:usb1="4000207B" w:usb2="00000000" w:usb3="00000000" w:csb0="0000009F" w:csb1="00000000"/>
+  </w:font>
+  <w:font w:name="Segoe UI">
+    <w:panose1 w:val="020B0502040204020203"/>
+    <w:charset w:val="00"/>
+    <w:family w:val="swiss"/>
+    <w:pitch w:val="variable"/>
+    <w:sig w:usb0="E4002EFF" w:usb1="C000E47F" w:usb2="00000009" w:usb3="00000000" w:csb0="000001FF" w:csb1="00000000"/>
+  </w:font>
+  <w:font w:name="Pokemon Solid">
+    <w:panose1 w:val="040B0500000000000000"/>
+    <w:charset w:val="00"/>
+    <w:family w:val="decorative"/>
+    <w:pitch w:val="variable"/>
+    <w:sig w:usb0="00000003" w:usb1="10000000" w:usb2="00000000" w:usb3="00000000" w:csb0="80000001" w:csb1="00000000"/>
+  </w:font>
+</w:fonts>
+</file>
+
+<file path=word/glossary/settings.xml><?xml version="1.0" encoding="utf-8"?>
+<w:settings xmlns:mc="http://schemas.openxmlformats.org/markup-compatibility/2006" xmlns:o="urn:schemas-microsoft-com:office:office" xmlns:r="http://schemas.openxmlformats.org/officeDocument/2006/relationships" xmlns:m="http://schemas.openxmlformats.org/officeDocument/2006/math" xmlns:v="urn:schemas-microsoft-com:vml" xmlns:w10="urn:schemas-microsoft-com:office:word" xmlns:w="http://schemas.openxmlformats.org/wordprocessingml/2006/main" xmlns:w14="http://schemas.microsoft.com/office/word/2010/wordml" xmlns:w15="http://schemas.microsoft.com/office/word/2012/wordml" xmlns:w16se="http://schemas.microsoft.com/office/word/2015/wordml/symex" xmlns:sl="http://schemas.openxmlformats.org/schemaLibrary/2006/main" mc:Ignorable="w14 w15 w16se">
+  <w:view w:val="normal"/>
+  <w:defaultTabStop w:val="708"/>
+  <w:hyphenationZone w:val="425"/>
+  <w:characterSpacingControl w:val="doNotCompress"/>
+  <w:compat>
+    <w:useFELayout/>
+    <w:compatSetting w:name="compatibilityMode" w:uri="http://schemas.microsoft.com/office/word" w:val="15"/>
+    <w:compatSetting w:name="overrideTableStyleFontSizeAndJustification" w:uri="http://schemas.microsoft.com/office/word" w:val="1"/>
+    <w:compatSetting w:name="enableOpenTypeFeatures" w:uri="http://schemas.microsoft.com/office/word" w:val="1"/>
+    <w:compatSetting w:name="doNotFlipMirrorIndents" w:uri="http://schemas.microsoft.com/office/word" w:val="1"/>
+    <w:compatSetting w:name="differentiateMultirowTableHeaders" w:uri="http://schemas.microsoft.com/office/word" w:val="1"/>
+  </w:compat>
+  <w:rsids>
+    <w:rsidRoot w:val="00E10790"/>
+    <w:rsid w:val="004E0356"/>
+    <w:rsid w:val="00B20F2F"/>
+    <w:rsid w:val="00DA3794"/>
+    <w:rsid w:val="00E10790"/>
+  </w:rsids>
+  <m:mathPr>
+    <m:mathFont m:val="Cambria Math"/>
+    <m:brkBin m:val="before"/>
+    <m:brkBinSub m:val="--"/>
+    <m:smallFrac m:val="0"/>
+    <m:dispDef/>
+    <m:lMargin m:val="0"/>
+    <m:rMargin m:val="0"/>
+    <m:defJc m:val="centerGroup"/>
+    <m:wrapIndent m:val="1440"/>
+    <m:intLim m:val="subSup"/>
+    <m:naryLim m:val="undOvr"/>
+  </m:mathPr>
+  <w:themeFontLang w:val="es-ES"/>
+  <w:clrSchemeMapping w:bg1="light1" w:t1="dark1" w:bg2="light2" w:t2="dark2" w:accent1="accent1" w:accent2="accent2" w:accent3="accent3" w:accent4="accent4" w:accent5="accent5" w:accent6="accent6" w:hyperlink="hyperlink" w:followedHyperlink="followedHyperlink"/>
+  <w:decimalSymbol w:val=","/>
+  <w:listSeparator w:val=";"/>
+  <w15:chartTrackingRefBased/>
+</w:settings>
+</file>
+
+<file path=word/glossary/styles.xml><?xml version="1.0" encoding="utf-8"?>
+<w:styles xmlns:mc="http://schemas.openxmlformats.org/markup-compatibility/2006" xmlns:r="http://schemas.openxmlformats.org/officeDocument/2006/relationships" xmlns:w="http://schemas.openxmlformats.org/wordprocessingml/2006/main" xmlns:w14="http://schemas.microsoft.com/office/word/2010/wordml" xmlns:w15="http://schemas.microsoft.com/office/word/2012/wordml" xmlns:w16se="http://schemas.microsoft.com/office/word/2015/wordml/symex" mc:Ignorable="w14 w15 w16se">
+  <w:docDefaults>
+    <w:rPrDefault>
+      <w:rPr>
+        <w:rFonts w:asciiTheme="minorHAnsi" w:eastAsiaTheme="minorEastAsia" w:hAnsiTheme="minorHAnsi" w:cstheme="minorBidi"/>
+        <w:sz w:val="22"/>
+        <w:szCs w:val="22"/>
+        <w:lang w:val="es-ES" w:eastAsia="es-ES" w:bidi="ar-SA"/>
+      </w:rPr>
+    </w:rPrDefault>
+    <w:pPrDefault>
+      <w:pPr>
+        <w:spacing w:after="160" w:line="259" w:lineRule="auto"/>
+      </w:pPr>
+    </w:pPrDefault>
+  </w:docDefaults>
+  <w:latentStyles w:defLockedState="0" w:defUIPriority="99" w:defSemiHidden="0" w:defUnhideWhenUsed="0" w:defQFormat="0" w:count="371">
+    <w:lsdException w:name="Normal" w:uiPriority="0" w:qFormat="1"/>
+    <w:lsdException w:name="heading 1" w:uiPriority="9" w:qFormat="1"/>
+    <w:lsdException w:name="heading 2" w:semiHidden="1" w:uiPriority="9" w:unhideWhenUsed="1" w:qFormat="1"/>
+    <w:lsdException w:name="heading 3" w:semiHidden="1" w:uiPriority="9" w:unhideWhenUsed="1" w:qFormat="1"/>
+    <w:lsdException w:name="heading 4" w:semiHidden="1" w:uiPriority="9" w:unhideWhenUsed="1" w:qFormat="1"/>
+    <w:lsdException w:name="heading 5" w:semiHidden="1" w:uiPriority="9" w:unhideWhenUsed="1" w:qFormat="1"/>
+    <w:lsdException w:name="heading 6" w:semiHidden="1" w:uiPriority="9" w:unhideWhenUsed="1" w:qFormat="1"/>
+    <w:lsdException w:name="heading 7" w:semiHidden="1" w:uiPriority="9" w:unhideWhenUsed="1" w:qFormat="1"/>
+    <w:lsdException w:name="heading 8" w:semiHidden="1" w:uiPriority="9" w:unhideWhenUsed="1" w:qFormat="1"/>
+    <w:lsdException w:name="heading 9" w:semiHidden="1" w:uiPriority="9" w:unhideWhenUsed="1" w:qFormat="1"/>
+    <w:lsdException w:name="index 1" w:semiHidden="1" w:unhideWhenUsed="1"/>
+    <w:lsdException w:name="index 2" w:semiHidden="1" w:unhideWhenUsed="1"/>
+    <w:lsdException w:name="index 3" w:semiHidden="1" w:unhideWhenUsed="1"/>
+    <w:lsdException w:name="index 4" w:semiHidden="1" w:unhideWhenUsed="1"/>
+    <w:lsdException w:name="index 5" w:semiHidden="1" w:unhideWhenUsed="1"/>
+    <w:lsdException w:name="index 6" w:semiHidden="1" w:unhideWhenUsed="1"/>
+    <w:lsdException w:name="index 7" w:semiHidden="1" w:unhideWhenUsed="1"/>
+    <w:lsdException w:name="index 8" w:semiHidden="1" w:unhideWhenUsed="1"/>
+    <w:lsdException w:name="index 9" w:semiHidden="1" w:unhideWhenUsed="1"/>
+    <w:lsdException w:name="toc 1" w:semiHidden="1" w:uiPriority="39" w:unhideWhenUsed="1"/>
+    <w:lsdException w:name="toc 2" w:semiHidden="1" w:uiPriority="39" w:unhideWhenUsed="1"/>
+    <w:lsdException w:name="toc 3" w:semiHidden="1" w:uiPriority="39" w:unhideWhenUsed="1"/>
+    <w:lsdException w:name="toc 4" w:semiHidden="1" w:uiPriority="39" w:unhideWhenUsed="1"/>
+    <w:lsdException w:name="toc 5" w:semiHidden="1" w:uiPriority="39" w:unhideWhenUsed="1"/>
+    <w:lsdException w:name="toc 6" w:semiHidden="1" w:uiPriority="39" w:unhideWhenUsed="1"/>
+    <w:lsdException w:name="toc 7" w:semiHidden="1" w:uiPriority="39" w:unhideWhenUsed="1"/>
+    <w:lsdException w:name="toc 8" w:semiHidden="1" w:uiPriority="39" w:unhideWhenUsed="1"/>
+    <w:lsdException w:name="toc 9" w:semiHidden="1" w:uiPriority="39" w:unhideWhenUsed="1"/>
+    <w:lsdException w:name="Normal Indent" w:semiHidden="1" w:unhideWhenUsed="1"/>
+    <w:lsdException w:name="footnote text" w:semiHidden="1" w:unhideWhenUsed="1"/>
+    <w:lsdException w:name="annotation text" w:semiHidden="1" w:unhideWhenUsed="1"/>
+    <w:lsdException w:name="header" w:semiHidden="1" w:unhideWhenUsed="1"/>
+    <w:lsdException w:name="footer" w:semiHidden="1" w:unhideWhenUsed="1"/>
+    <w:lsdException w:name="index heading" w:semiHidden="1" w:unhideWhenUsed="1"/>
+    <w:lsdException w:name="caption" w:semiHidden="1" w:uiPriority="35" w:unhideWhenUsed="1" w:qFormat="1"/>
+    <w:lsdException w:name="table of figures" w:semiHidden="1" w:unhideWhenUsed="1"/>
+    <w:lsdException w:name="envelope address" w:semiHidden="1" w:unhideWhenUsed="1"/>
+    <w:lsdException w:name="envelope return" w:semiHidden="1" w:unhideWhenUsed="1"/>
+    <w:lsdException w:name="footnote reference" w:semiHidden="1" w:unhideWhenUsed="1"/>
+    <w:lsdException w:name="annotation reference" w:semiHidden="1" w:unhideWhenUsed="1"/>
+    <w:lsdException w:name="line number" w:semiHidden="1" w:unhideWhenUsed="1"/>
+    <w:lsdException w:name="page number" w:semiHidden="1" w:unhideWhenUsed="1"/>
+    <w:lsdException w:name="endnote reference" w:semiHidden="1" w:unhideWhenUsed="1"/>
+    <w:lsdException w:name="endnote text" w:semiHidden="1" w:unhideWhenUsed="1"/>
+    <w:lsdException w:name="table of authorities" w:semiHidden="1" w:unhideWhenUsed="1"/>
+    <w:lsdException w:name="macro" w:semiHidden="1" w:unhideWhenUsed="1"/>
+    <w:lsdException w:name="toa heading" w:semiHidden="1" w:unhideWhenUsed="1"/>
+    <w:lsdException w:name="List" w:semiHidden="1" w:unhideWhenUsed="1"/>
+    <w:lsdException w:name="List Bullet" w:semiHidden="1" w:unhideWhenUsed="1"/>
+    <w:lsdException w:name="List Number" w:semiHidden="1" w:unhideWhenUsed="1"/>
+    <w:lsdException w:name="List 2" w:semiHidden="1" w:unhideWhenUsed="1"/>
+    <w:lsdException w:name="List 3" w:semiHidden="1" w:unhideWhenUsed="1"/>
+    <w:lsdException w:name="List 4" w:semiHidden="1" w:unhideWhenUsed="1"/>
+    <w:lsdException w:name="List 5" w:semiHidden="1" w:unhideWhenUsed="1"/>
+    <w:lsdException w:name="List Bullet 2" w:semiHidden="1" w:unhideWhenUsed="1"/>
+    <w:lsdException w:name="List Bullet 3" w:semiHidden="1" w:unhideWhenUsed="1"/>
+    <w:lsdException w:name="List Bullet 4" w:semiHidden="1" w:unhideWhenUsed="1"/>
+    <w:lsdException w:name="List Bullet 5" w:semiHidden="1" w:unhideWhenUsed="1"/>
+    <w:lsdException w:name="List Number 2" w:semiHidden="1" w:unhideWhenUsed="1"/>
+    <w:lsdException w:name="List Number 3" w:semiHidden="1" w:unhideWhenUsed="1"/>
+    <w:lsdException w:name="List Number 4" w:semiHidden="1" w:unhideWhenUsed="1"/>
+    <w:lsdException w:name="List Number 5" w:semiHidden="1" w:unhideWhenUsed="1"/>
+    <w:lsdException w:name="Title" w:uiPriority="10" w:qFormat="1"/>
+    <w:lsdException w:name="Closing" w:semiHidden="1" w:unhideWhenUsed="1"/>
+    <w:lsdException w:name="Signature" w:semiHidden="1" w:unhideWhenUsed="1"/>
+    <w:lsdException w:name="Default Paragraph Font" w:semiHidden="1" w:uiPriority="1" w:unhideWhenUsed="1"/>
+    <w:lsdException w:name="Body Text" w:semiHidden="1" w:unhideWhenUsed="1"/>
+    <w:lsdException w:name="Body Text Indent" w:semiHidden="1" w:unhideWhenUsed="1"/>
+    <w:lsdException w:name="List Continue" w:semiHidden="1" w:unhideWhenUsed="1"/>
+    <w:lsdException w:name="List Continue 2" w:semiHidden="1" w:unhideWhenUsed="1"/>
+    <w:lsdException w:name="List Continue 3" w:semiHidden="1" w:unhideWhenUsed="1"/>
+    <w:lsdException w:name="List Continue 4" w:semiHidden="1" w:unhideWhenUsed="1"/>
+    <w:lsdException w:name="List Continue 5" w:semiHidden="1" w:unhideWhenUsed="1"/>
+    <w:lsdException w:name="Message Header" w:semiHidden="1" w:unhideWhenUsed="1"/>
+    <w:lsdException w:name="Subtitle" w:uiPriority="11" w:qFormat="1"/>
+    <w:lsdException w:name="Salutation" w:semiHidden="1" w:unhideWhenUsed="1"/>
+    <w:lsdException w:name="Date" w:semiHidden="1" w:unhideWhenUsed="1"/>
+    <w:lsdException w:name="Body Text First Indent" w:semiHidden="1" w:unhideWhenUsed="1"/>
+    <w:lsdException w:name="Body Text First Indent 2" w:semiHidden="1" w:unhideWhenUsed="1"/>
+    <w:lsdException w:name="Note Heading" w:semiHidden="1" w:unhideWhenUsed="1"/>
+    <w:lsdException w:name="Body Text 2" w:semiHidden="1" w:unhideWhenUsed="1"/>
+    <w:lsdException w:name="Body Text 3" w:semiHidden="1" w:unhideWhenUsed="1"/>
+    <w:lsdException w:name="Body Text Indent 2" w:semiHidden="1" w:unhideWhenUsed="1"/>
+    <w:lsdException w:name="Body Text Indent 3" w:semiHidden="1" w:unhideWhenUsed="1"/>
+    <w:lsdException w:name="Block Text" w:semiHidden="1" w:unhideWhenUsed="1"/>
+    <w:lsdException w:name="Hyperlink" w:semiHidden="1" w:unhideWhenUsed="1"/>
+    <w:lsdException w:name="FollowedHyperlink" w:semiHidden="1" w:unhideWhenUsed="1"/>
+    <w:lsdException w:name="Strong" w:uiPriority="22" w:qFormat="1"/>
+    <w:lsdException w:name="Emphasis" w:uiPriority="20" w:qFormat="1"/>
+    <w:lsdException w:name="Document Map" w:semiHidden="1" w:unhideWhenUsed="1"/>
+    <w:lsdException w:name="Plain Text" w:semiHidden="1" w:unhideWhenUsed="1"/>
+    <w:lsdException w:name="E-mail Signature" w:semiHidden="1" w:unhideWhenUsed="1"/>
+    <w:lsdException w:name="HTML Top of Form" w:semiHidden="1" w:unhideWhenUsed="1"/>
+    <w:lsdException w:name="HTML Bottom of Form" w:semiHidden="1" w:unhideWhenUsed="1"/>
+    <w:lsdException w:name="Normal (Web)" w:semiHidden="1" w:unhideWhenUsed="1"/>
+    <w:lsdException w:name="HTML Acronym" w:semiHidden="1" w:unhideWhenUsed="1"/>
+    <w:lsdException w:name="HTML Address" w:semiHidden="1" w:unhideWhenUsed="1"/>
+    <w:lsdException w:name="HTML Cite" w:semiHidden="1" w:unhideWhenUsed="1"/>
+    <w:lsdException w:name="HTML Code" w:semiHidden="1" w:unhideWhenUsed="1"/>
+    <w:lsdException w:name="HTML Definition" w:semiHidden="1" w:unhideWhenUsed="1"/>
+    <w:lsdException w:name="HTML Keyboard" w:semiHidden="1" w:unhideWhenUsed="1"/>
+    <w:lsdException w:name="HTML Preformatted" w:semiHidden="1" w:unhideWhenUsed="1"/>
+    <w:lsdException w:name="HTML Sample" w:semiHidden="1" w:unhideWhenUsed="1"/>
+    <w:lsdException w:name="HTML Typewriter" w:semiHidden="1" w:unhideWhenUsed="1"/>
+    <w:lsdException w:name="HTML Variable" w:semiHidden="1" w:unhideWhenUsed="1"/>
+    <w:lsdException w:name="Normal Table" w:semiHidden="1" w:unhideWhenUsed="1"/>
+    <w:lsdException w:name="annotation subject" w:semiHidden="1" w:unhideWhenUsed="1"/>
+    <w:lsdException w:name="No List" w:semiHidden="1" w:unhideWhenUsed="1"/>
+    <w:lsdException w:name="Outline List 1" w:semiHidden="1" w:unhideWhenUsed="1"/>
+    <w:lsdException w:name="Outline List 2" w:semiHidden="1" w:unhideWhenUsed="1"/>
+    <w:lsdException w:name="Outline List 3" w:semiHidden="1" w:unhideWhenUsed="1"/>
+    <w:lsdException w:name="Table Simple 1" w:semiHidden="1" w:unhideWhenUsed="1"/>
+    <w:lsdException w:name="Table Simple 2" w:semiHidden="1" w:unhideWhenUsed="1"/>
+    <w:lsdException w:name="Table Simple 3" w:semiHidden="1" w:unhideWhenUsed="1"/>
+    <w:lsdException w:name="Table Classic 1" w:semiHidden="1" w:unhideWhenUsed="1"/>
+    <w:lsdException w:name="Table Classic 2" w:semiHidden="1" w:unhideWhenUsed="1"/>
+    <w:lsdException w:name="Table Classic 3" w:semiHidden="1" w:unhideWhenUsed="1"/>
+    <w:lsdException w:name="Table Classic 4" w:semiHidden="1" w:unhideWhenUsed="1"/>
+    <w:lsdException w:name="Table Colorful 1" w:semiHidden="1" w:unhideWhenUsed="1"/>
+    <w:lsdException w:name="Table Colorful 2" w:semiHidden="1" w:unhideWhenUsed="1"/>
+    <w:lsdException w:name="Table Colorful 3" w:semiHidden="1" w:unhideWhenUsed="1"/>
+    <w:lsdException w:name="Table Columns 1" w:semiHidden="1" w:unhideWhenUsed="1"/>
+    <w:lsdException w:name="Table Columns 2" w:semiHidden="1" w:unhideWhenUsed="1"/>
+    <w:lsdException w:name="Table Columns 3" w:semiHidden="1" w:unhideWhenUsed="1"/>
+    <w:lsdException w:name="Table Columns 4" w:semiHidden="1" w:unhideWhenUsed="1"/>
+    <w:lsdException w:name="Table Columns 5" w:semiHidden="1" w:unhideWhenUsed="1"/>
+    <w:lsdException w:name="Table Grid 1" w:semiHidden="1" w:unhideWhenUsed="1"/>
+    <w:lsdException w:name="Table Grid 2" w:semiHidden="1" w:unhideWhenUsed="1"/>
+    <w:lsdException w:name="Table Grid 3" w:semiHidden="1" w:unhideWhenUsed="1"/>
+    <w:lsdException w:name="Table Grid 4" w:semiHidden="1" w:unhideWhenUsed="1"/>
+    <w:lsdException w:name="Table Grid 5" w:semiHidden="1" w:unhideWhenUsed="1"/>
+    <w:lsdException w:name="Table Grid 6" w:semiHidden="1" w:unhideWhenUsed="1"/>
+    <w:lsdException w:name="Table Grid 7" w:semiHidden="1" w:unhideWhenUsed="1"/>
+    <w:lsdException w:name="Table Grid 8" w:semiHidden="1" w:unhideWhenUsed="1"/>
+    <w:lsdException w:name="Table List 1" w:semiHidden="1" w:unhideWhenUsed="1"/>
+    <w:lsdException w:name="Table List 2" w:semiHidden="1" w:unhideWhenUsed="1"/>
+    <w:lsdException w:name="Table List 3" w:semiHidden="1" w:unhideWhenUsed="1"/>
+    <w:lsdException w:name="Table List 4" w:semiHidden="1" w:unhideWhenUsed="1"/>
+    <w:lsdException w:name="Table List 5" w:semiHidden="1" w:unhideWhenUsed="1"/>
+    <w:lsdException w:name="Table List 6" w:semiHidden="1" w:unhideWhenUsed="1"/>
+    <w:lsdException w:name="Table List 7" w:semiHidden="1" w:unhideWhenUsed="1"/>
+    <w:lsdException w:name="Table List 8" w:semiHidden="1" w:unhideWhenUsed="1"/>
+    <w:lsdException w:name="Table 3D effects 1" w:semiHidden="1" w:unhideWhenUsed="1"/>
+    <w:lsdException w:name="Table 3D effects 2" w:semiHidden="1" w:unhideWhenUsed="1"/>
+    <w:lsdException w:name="Table 3D effects 3" w:semiHidden="1" w:unhideWhenUsed="1"/>
+    <w:lsdException w:name="Table Contemporary" w:semiHidden="1" w:unhideWhenUsed="1"/>
+    <w:lsdException w:name="Table Elegant" w:semiHidden="1" w:unhideWhenUsed="1"/>
+    <w:lsdException w:name="Table Professional" w:semiHidden="1" w:unhideWhenUsed="1"/>
+    <w:lsdException w:name="Table Subtle 1" w:semiHidden="1" w:unhideWhenUsed="1"/>
+    <w:lsdException w:name="Table Subtle 2" w:semiHidden="1" w:unhideWhenUsed="1"/>
+    <w:lsdException w:name="Table Web 1" w:semiHidden="1" w:unhideWhenUsed="1"/>
+    <w:lsdException w:name="Table Web 2" w:semiHidden="1" w:unhideWhenUsed="1"/>
+    <w:lsdException w:name="Table Web 3" w:semiHidden="1" w:unhideWhenUsed="1"/>
+    <w:lsdException w:name="Balloon Text" w:semiHidden="1" w:unhideWhenUsed="1"/>
+    <w:lsdException w:name="Table Grid" w:uiPriority="39"/>
+    <w:lsdException w:name="Table Theme" w:semiHidden="1" w:unhideWhenUsed="1"/>
+    <w:lsdException w:name="Placeholder Text" w:semiHidden="1"/>
+    <w:lsdException w:name="No Spacing" w:uiPriority="1" w:qFormat="1"/>
+    <w:lsdException w:name="Light Shading" w:uiPriority="60"/>
+    <w:lsdException w:name="Light List" w:uiPriority="61"/>
+    <w:lsdException w:name="Light Grid" w:uiPriority="62"/>
+    <w:lsdException w:name="Medium Shading 1" w:uiPriority="63"/>
+    <w:lsdException w:name="Medium Shading 2" w:uiPriority="64"/>
+    <w:lsdException w:name="Medium List 1" w:uiPriority="65"/>
+    <w:lsdException w:name="Medium List 2" w:uiPriority="66"/>
+    <w:lsdException w:name="Medium Grid 1" w:uiPriority="67"/>
+    <w:lsdException w:name="Medium Grid 2" w:uiPriority="68"/>
+    <w:lsdException w:name="Medium Grid 3" w:uiPriority="69"/>
+    <w:lsdException w:name="Dark List" w:uiPriority="70"/>
+    <w:lsdException w:name="Colorful Shading" w:uiPriority="71"/>
+    <w:lsdException w:name="Colorful List" w:uiPriority="72"/>
+    <w:lsdException w:name="Colorful Grid" w:uiPriority="73"/>
+    <w:lsdException w:name="Light Shading Accent 1" w:uiPriority="60"/>
+    <w:lsdException w:name="Light List Accent 1" w:uiPriority="61"/>
+    <w:lsdException w:name="Light Grid Accent 1" w:uiPriority="62"/>
+    <w:lsdException w:name="Medium Shading 1 Accent 1" w:uiPriority="63"/>
+    <w:lsdException w:name="Medium Shading 2 Accent 1" w:uiPriority="64"/>
+    <w:lsdException w:name="Medium List 1 Accent 1" w:uiPriority="65"/>
+    <w:lsdException w:name="Revision" w:semiHidden="1"/>
+    <w:lsdException w:name="List Paragraph" w:uiPriority="34" w:qFormat="1"/>
+    <w:lsdException w:name="Quote" w:uiPriority="29" w:qFormat="1"/>
+    <w:lsdException w:name="Intense Quote" w:uiPriority="30" w:qFormat="1"/>
+    <w:lsdException w:name="Medium List 2 Accent 1" w:uiPriority="66"/>
+    <w:lsdException w:name="Medium Grid 1 Accent 1" w:uiPriority="67"/>
+    <w:lsdException w:name="Medium Grid 2 Accent 1" w:uiPriority="68"/>
+    <w:lsdException w:name="Medium Grid 3 Accent 1" w:uiPriority="69"/>
+    <w:lsdException w:name="Dark List Accent 1" w:uiPriority="70"/>
+    <w:lsdException w:name="Colorful Shading Accent 1" w:uiPriority="71"/>
+    <w:lsdException w:name="Colorful List Accent 1" w:uiPriority="72"/>
+    <w:lsdException w:name="Colorful Grid Accent 1" w:uiPriority="73"/>
+    <w:lsdException w:name="Light Shading Accent 2" w:uiPriority="60"/>
+    <w:lsdException w:name="Light List Accent 2" w:uiPriority="61"/>
+    <w:lsdException w:name="Light Grid Accent 2" w:uiPriority="62"/>
+    <w:lsdException w:name="Medium Shading 1 Accent 2" w:uiPriority="63"/>
+    <w:lsdException w:name="Medium Shading 2 Accent 2" w:uiPriority="64"/>
+    <w:lsdException w:name="Medium List 1 Accent 2" w:uiPriority="65"/>
+    <w:lsdException w:name="Medium List 2 Accent 2" w:uiPriority="66"/>
+    <w:lsdException w:name="Medium Grid 1 Accent 2" w:uiPriority="67"/>
+    <w:lsdException w:name="Medium Grid 2 Accent 2" w:uiPriority="68"/>
+    <w:lsdException w:name="Medium Grid 3 Accent 2" w:uiPriority="69"/>
+    <w:lsdException w:name="Dark List Accent 2" w:uiPriority="70"/>
+    <w:lsdException w:name="Colorful Shading Accent 2" w:uiPriority="71"/>
+    <w:lsdException w:name="Colorful List Accent 2" w:uiPriority="72"/>
+    <w:lsdException w:name="Colorful Grid Accent 2" w:uiPriority="73"/>
+    <w:lsdException w:name="Light Shading Accent 3" w:uiPriority="60"/>
+    <w:lsdException w:name="Light List Accent 3" w:uiPriority="61"/>
+    <w:lsdException w:name="Light Grid Accent 3" w:uiPriority="62"/>
+    <w:lsdException w:name="Medium Shading 1 Accent 3" w:uiPriority="63"/>
+    <w:lsdException w:name="Medium Shading 2 Accent 3" w:uiPriority="64"/>
+    <w:lsdException w:name="Medium List 1 Accent 3" w:uiPriority="65"/>
+    <w:lsdException w:name="Medium List 2 Accent 3" w:uiPriority="66"/>
+    <w:lsdException w:name="Medium Grid 1 Accent 3" w:uiPriority="67"/>
+    <w:lsdException w:name="Medium Grid 2 Accent 3" w:uiPriority="68"/>
+    <w:lsdException w:name="Medium Grid 3 Accent 3" w:uiPriority="69"/>
+    <w:lsdException w:name="Dark List Accent 3" w:uiPriority="70"/>
+    <w:lsdException w:name="Colorful Shading Accent 3" w:uiPriority="71"/>
+    <w:lsdException w:name="Colorful List Accent 3" w:uiPriority="72"/>
+    <w:lsdException w:name="Colorful Grid Accent 3" w:uiPriority="73"/>
+    <w:lsdException w:name="Light Shading Accent 4" w:uiPriority="60"/>
+    <w:lsdException w:name="Light List Accent 4" w:uiPriority="61"/>
+    <w:lsdException w:name="Light Grid Accent 4" w:uiPriority="62"/>
+    <w:lsdException w:name="Medium Shading 1 Accent 4" w:uiPriority="63"/>
+    <w:lsdException w:name="Medium Shading 2 Accent 4" w:uiPriority="64"/>
+    <w:lsdException w:name="Medium List 1 Accent 4" w:uiPriority="65"/>
+    <w:lsdException w:name="Medium List 2 Accent 4" w:uiPriority="66"/>
+    <w:lsdException w:name="Medium Grid 1 Accent 4" w:uiPriority="67"/>
+    <w:lsdException w:name="Medium Grid 2 Accent 4" w:uiPriority="68"/>
+    <w:lsdException w:name="Medium Grid 3 Accent 4" w:uiPriority="69"/>
+    <w:lsdException w:name="Dark List Accent 4" w:uiPriority="70"/>
+    <w:lsdException w:name="Colorful Shading Accent 4" w:uiPriority="71"/>
+    <w:lsdException w:name="Colorful List Accent 4" w:uiPriority="72"/>
+    <w:lsdException w:name="Colorful Grid Accent 4" w:uiPriority="73"/>
+    <w:lsdException w:name="Light Shading Accent 5" w:uiPriority="60"/>
+    <w:lsdException w:name="Light List Accent 5" w:uiPriority="61"/>
+    <w:lsdException w:name="Light Grid Accent 5" w:uiPriority="62"/>
+    <w:lsdException w:name="Medium Shading 1 Accent 5" w:uiPriority="63"/>
+    <w:lsdException w:name="Medium Shading 2 Accent 5" w:uiPriority="64"/>
+    <w:lsdException w:name="Medium List 1 Accent 5" w:uiPriority="65"/>
+    <w:lsdException w:name="Medium List 2 Accent 5" w:uiPriority="66"/>
+    <w:lsdException w:name="Medium Grid 1 Accent 5" w:uiPriority="67"/>
+    <w:lsdException w:name="Medium Grid 2 Accent 5" w:uiPriority="68"/>
+    <w:lsdException w:name="Medium Grid 3 Accent 5" w:uiPriority="69"/>
+    <w:lsdException w:name="Dark List Accent 5" w:uiPriority="70"/>
+    <w:lsdException w:name="Colorful Shading Accent 5" w:uiPriority="71"/>
+    <w:lsdException w:name="Colorful List Accent 5" w:uiPriority="72"/>
+    <w:lsdException w:name="Colorful Grid Accent 5" w:uiPriority="73"/>
+    <w:lsdException w:name="Light Shading Accent 6" w:uiPriority="60"/>
+    <w:lsdException w:name="Light List Accent 6" w:uiPriority="61"/>
+    <w:lsdException w:name="Light Grid Accent 6" w:uiPriority="62"/>
+    <w:lsdException w:name="Medium Shading 1 Accent 6" w:uiPriority="63"/>
+    <w:lsdException w:name="Medium Shading 2 Accent 6" w:uiPriority="64"/>
+    <w:lsdException w:name="Medium List 1 Accent 6" w:uiPriority="65"/>
+    <w:lsdException w:name="Medium List 2 Accent 6" w:uiPriority="66"/>
+    <w:lsdException w:name="Medium Grid 1 Accent 6" w:uiPriority="67"/>
+    <w:lsdException w:name="Medium Grid 2 Accent 6" w:uiPriority="68"/>
+    <w:lsdException w:name="Medium Grid 3 Accent 6" w:uiPriority="69"/>
+    <w:lsdException w:name="Dark List Accent 6" w:uiPriority="70"/>
+    <w:lsdException w:name="Colorful Shading Accent 6" w:uiPriority="71"/>
+    <w:lsdException w:name="Colorful List Accent 6" w:uiPriority="72"/>
+    <w:lsdException w:name="Colorful Grid Accent 6" w:uiPriority="73"/>
+    <w:lsdException w:name="Subtle Emphasis" w:uiPriority="19" w:qFormat="1"/>
+    <w:lsdException w:name="Intense Emphasis" w:uiPriority="21" w:qFormat="1"/>
+    <w:lsdException w:name="Subtle Reference" w:uiPriority="31" w:qFormat="1"/>
+    <w:lsdException w:name="Intense Reference" w:uiPriority="32" w:qFormat="1"/>
+    <w:lsdException w:name="Book Title" w:uiPriority="33" w:qFormat="1"/>
+    <w:lsdException w:name="Bibliography" w:semiHidden="1" w:uiPriority="37" w:unhideWhenUsed="1"/>
+    <w:lsdException w:name="TOC Heading" w:semiHidden="1" w:uiPriority="39" w:unhideWhenUsed="1" w:qFormat="1"/>
+    <w:lsdException w:name="Plain Table 1" w:uiPriority="41"/>
+    <w:lsdException w:name="Plain Table 2" w:uiPriority="42"/>
+    <w:lsdException w:name="Plain Table 3" w:uiPriority="43"/>
+    <w:lsdException w:name="Plain Table 4" w:uiPriority="44"/>
+    <w:lsdException w:name="Plain Table 5" w:uiPriority="45"/>
+    <w:lsdException w:name="Grid Table Light" w:uiPriority="40"/>
+    <w:lsdException w:name="Grid Table 1 Light" w:uiPriority="46"/>
+    <w:lsdException w:name="Grid Table 2" w:uiPriority="47"/>
+    <w:lsdException w:name="Grid Table 3" w:uiPriority="48"/>
+    <w:lsdException w:name="Grid Table 4" w:uiPriority="49"/>
+    <w:lsdException w:name="Grid Table 5 Dark" w:uiPriority="50"/>
+    <w:lsdException w:name="Grid Table 6 Colorful" w:uiPriority="51"/>
+    <w:lsdException w:name="Grid Table 7 Colorful" w:uiPriority="52"/>
+    <w:lsdException w:name="Grid Table 1 Light Accent 1" w:uiPriority="46"/>
+    <w:lsdException w:name="Grid Table 2 Accent 1" w:uiPriority="47"/>
+    <w:lsdException w:name="Grid Table 3 Accent 1" w:uiPriority="48"/>
+    <w:lsdException w:name="Grid Table 4 Accent 1" w:uiPriority="49"/>
+    <w:lsdException w:name="Grid Table 5 Dark Accent 1" w:uiPriority="50"/>
+    <w:lsdException w:name="Grid Table 6 Colorful Accent 1" w:uiPriority="51"/>
+    <w:lsdException w:name="Grid Table 7 Colorful Accent 1" w:uiPriority="52"/>
+    <w:lsdException w:name="Grid Table 1 Light Accent 2" w:uiPriority="46"/>
+    <w:lsdException w:name="Grid Table 2 Accent 2" w:uiPriority="47"/>
+    <w:lsdException w:name="Grid Table 3 Accent 2" w:uiPriority="48"/>
+    <w:lsdException w:name="Grid Table 4 Accent 2" w:uiPriority="49"/>
+    <w:lsdException w:name="Grid Table 5 Dark Accent 2" w:uiPriority="50"/>
+    <w:lsdException w:name="Grid Table 6 Colorful Accent 2" w:uiPriority="51"/>
+    <w:lsdException w:name="Grid Table 7 Colorful Accent 2" w:uiPriority="52"/>
+    <w:lsdException w:name="Grid Table 1 Light Accent 3" w:uiPriority="46"/>
+    <w:lsdException w:name="Grid Table 2 Accent 3" w:uiPriority="47"/>
+    <w:lsdException w:name="Grid Table 3 Accent 3" w:uiPriority="48"/>
+    <w:lsdException w:name="Grid Table 4 Accent 3" w:uiPriority="49"/>
+    <w:lsdException w:name="Grid Table 5 Dark Accent 3" w:uiPriority="50"/>
+    <w:lsdException w:name="Grid Table 6 Colorful Accent 3" w:uiPriority="51"/>
+    <w:lsdException w:name="Grid Table 7 Colorful Accent 3" w:uiPriority="52"/>
+    <w:lsdException w:name="Grid Table 1 Light Accent 4" w:uiPriority="46"/>
+    <w:lsdException w:name="Grid Table 2 Accent 4" w:uiPriority="47"/>
+    <w:lsdException w:name="Grid Table 3 Accent 4" w:uiPriority="48"/>
+    <w:lsdException w:name="Grid Table 4 Accent 4" w:uiPriority="49"/>
+    <w:lsdException w:name="Grid Table 5 Dark Accent 4" w:uiPriority="50"/>
+    <w:lsdException w:name="Grid Table 6 Colorful Accent 4" w:uiPriority="51"/>
+    <w:lsdException w:name="Grid Table 7 Colorful Accent 4" w:uiPriority="52"/>
+    <w:lsdException w:name="Grid Table 1 Light Accent 5" w:uiPriority="46"/>
+    <w:lsdException w:name="Grid Table 2 Accent 5" w:uiPriority="47"/>
+    <w:lsdException w:name="Grid Table 3 Accent 5" w:uiPriority="48"/>
+    <w:lsdException w:name="Grid Table 4 Accent 5" w:uiPriority="49"/>
+    <w:lsdException w:name="Grid Table 5 Dark Accent 5" w:uiPriority="50"/>
+    <w:lsdException w:name="Grid Table 6 Colorful Accent 5" w:uiPriority="51"/>
+    <w:lsdException w:name="Grid Table 7 Colorful Accent 5" w:uiPriority="52"/>
+    <w:lsdException w:name="Grid Table 1 Light Accent 6" w:uiPriority="46"/>
+    <w:lsdException w:name="Grid Table 2 Accent 6" w:uiPriority="47"/>
+    <w:lsdException w:name="Grid Table 3 Accent 6" w:uiPriority="48"/>
+    <w:lsdException w:name="Grid Table 4 Accent 6" w:uiPriority="49"/>
+    <w:lsdException w:name="Grid Table 5 Dark Accent 6" w:uiPriority="50"/>
+    <w:lsdException w:name="Grid Table 6 Colorful Accent 6" w:uiPriority="51"/>
+    <w:lsdException w:name="Grid Table 7 Colorful Accent 6" w:uiPriority="52"/>
+    <w:lsdException w:name="List Table 1 Light" w:uiPriority="46"/>
+    <w:lsdException w:name="List Table 2" w:uiPriority="47"/>
+    <w:lsdException w:name="List Table 3" w:uiPriority="48"/>
+    <w:lsdException w:name="List Table 4" w:uiPriority="49"/>
+    <w:lsdException w:name="List Table 5 Dark" w:uiPriority="50"/>
+    <w:lsdException w:name="List Table 6 Colorful" w:uiPriority="51"/>
+    <w:lsdException w:name="List Table 7 Colorful" w:uiPriority="52"/>
+    <w:lsdException w:name="List Table 1 Light Accent 1" w:uiPriority="46"/>
+    <w:lsdException w:name="List Table 2 Accent 1" w:uiPriority="47"/>
+    <w:lsdException w:name="List Table 3 Accent 1" w:uiPriority="48"/>
+    <w:lsdException w:name="List Table 4 Accent 1" w:uiPriority="49"/>
+    <w:lsdException w:name="List Table 5 Dark Accent 1" w:uiPriority="50"/>
+    <w:lsdException w:name="List Table 6 Colorful Accent 1" w:uiPriority="51"/>
+    <w:lsdException w:name="List Table 7 Colorful Accent 1" w:uiPriority="52"/>
+    <w:lsdException w:name="List Table 1 Light Accent 2" w:uiPriority="46"/>
+    <w:lsdException w:name="List Table 2 Accent 2" w:uiPriority="47"/>
+    <w:lsdException w:name="List Table 3 Accent 2" w:uiPriority="48"/>
+    <w:lsdException w:name="List Table 4 Accent 2" w:uiPriority="49"/>
+    <w:lsdException w:name="List Table 5 Dark Accent 2" w:uiPriority="50"/>
+    <w:lsdException w:name="List Table 6 Colorful Accent 2" w:uiPriority="51"/>
+    <w:lsdException w:name="List Table 7 Colorful Accent 2" w:uiPriority="52"/>
+    <w:lsdException w:name="List Table 1 Light Accent 3" w:uiPriority="46"/>
+    <w:lsdException w:name="List Table 2 Accent 3" w:uiPriority="47"/>
+    <w:lsdException w:name="List Table 3 Accent 3" w:uiPriority="48"/>
+    <w:lsdException w:name="List Table 4 Accent 3" w:uiPriority="49"/>
+    <w:lsdException w:name="List Table 5 Dark Accent 3" w:uiPriority="50"/>
+    <w:lsdException w:name="List Table 6 Colorful Accent 3" w:uiPriority="51"/>
+    <w:lsdException w:name="List Table 7 Colorful Accent 3" w:uiPriority="52"/>
+    <w:lsdException w:name="List Table 1 Light Accent 4" w:uiPriority="46"/>
+    <w:lsdException w:name="List Table 2 Accent 4" w:uiPriority="47"/>
+    <w:lsdException w:name="List Table 3 Accent 4" w:uiPriority="48"/>
+    <w:lsdException w:name="List Table 4 Accent 4" w:uiPriority="49"/>
+    <w:lsdException w:name="List Table 5 Dark Accent 4" w:uiPriority="50"/>
+    <w:lsdException w:name="List Table 6 Colorful Accent 4" w:uiPriority="51"/>
+    <w:lsdException w:name="List Table 7 Colorful Accent 4" w:uiPriority="52"/>
+    <w:lsdException w:name="List Table 1 Light Accent 5" w:uiPriority="46"/>
+    <w:lsdException w:name="List Table 2 Accent 5" w:uiPriority="47"/>
+    <w:lsdException w:name="List Table 3 Accent 5" w:uiPriority="48"/>
+    <w:lsdException w:name="List Table 4 Accent 5" w:uiPriority="49"/>
+    <w:lsdException w:name="List Table 5 Dark Accent 5" w:uiPriority="50"/>
+    <w:lsdException w:name="List Table 6 Colorful Accent 5" w:uiPriority="51"/>
+    <w:lsdException w:name="List Table 7 Colorful Accent 5" w:uiPriority="52"/>
+    <w:lsdException w:name="List Table 1 Light Accent 6" w:uiPriority="46"/>
+    <w:lsdException w:name="List Table 2 Accent 6" w:uiPriority="47"/>
+    <w:lsdException w:name="List Table 3 Accent 6" w:uiPriority="48"/>
+    <w:lsdException w:name="List Table 4 Accent 6" w:uiPriority="49"/>
+    <w:lsdException w:name="List Table 5 Dark Accent 6" w:uiPriority="50"/>
+    <w:lsdException w:name="List Table 6 Colorful Accent 6" w:uiPriority="51"/>
+    <w:lsdException w:name="List Table 7 Colorful Accent 6" w:uiPriority="52"/>
+  </w:latentStyles>
+  <w:style w:type="paragraph" w:default="1" w:styleId="Normal">
+    <w:name w:val="Normal"/>
+    <w:qFormat/>
+  </w:style>
+  <w:style w:type="character" w:default="1" w:styleId="Fuentedeprrafopredeter">
+    <w:name w:val="Default Paragraph Font"/>
+    <w:uiPriority w:val="1"/>
+    <w:semiHidden/>
+    <w:unhideWhenUsed/>
+  </w:style>
+  <w:style w:type="table" w:default="1" w:styleId="Tablanormal">
+    <w:name w:val="Normal Table"/>
+    <w:uiPriority w:val="99"/>
+    <w:semiHidden/>
+    <w:unhideWhenUsed/>
+    <w:tblPr>
+      <w:tblInd w:w="0" w:type="dxa"/>
+      <w:tblCellMar>
+        <w:top w:w="0" w:type="dxa"/>
+        <w:left w:w="108" w:type="dxa"/>
+        <w:bottom w:w="0" w:type="dxa"/>
+        <w:right w:w="108" w:type="dxa"/>
+      </w:tblCellMar>
+    </w:tblPr>
+  </w:style>
+  <w:style w:type="numbering" w:default="1" w:styleId="Sinlista">
+    <w:name w:val="No List"/>
+    <w:uiPriority w:val="99"/>
+    <w:semiHidden/>
+    <w:unhideWhenUsed/>
+  </w:style>
+  <w:style w:type="character" w:styleId="Textodelmarcadordeposicin">
+    <w:name w:val="Placeholder Text"/>
+    <w:basedOn w:val="Fuentedeprrafopredeter"/>
+    <w:uiPriority w:val="99"/>
+    <w:semiHidden/>
+    <w:rsid w:val="00E10790"/>
+    <w:rPr>
+      <w:color w:val="808080"/>
+    </w:rPr>
+  </w:style>
+  <w:style w:type="paragraph" w:customStyle="1" w:styleId="6A4ED07D302E448995577D5A21AA1AD1">
+    <w:name w:val="6A4ED07D302E448995577D5A21AA1AD1"/>
+    <w:rsid w:val="00E10790"/>
+  </w:style>
+</w:styles>
+</file>
+
+<file path=word/glossary/webSettings.xml><?xml version="1.0" encoding="utf-8"?>
+<w:webSettings xmlns:mc="http://schemas.openxmlformats.org/markup-compatibility/2006" xmlns:r="http://schemas.openxmlformats.org/officeDocument/2006/relationships" xmlns:w="http://schemas.openxmlformats.org/wordprocessingml/2006/main" xmlns:w14="http://schemas.microsoft.com/office/word/2010/wordml" xmlns:w15="http://schemas.microsoft.com/office/word/2012/wordml" xmlns:w16se="http://schemas.microsoft.com/office/word/2015/wordml/symex" mc:Ignorable="w14 w15 w16se">
+  <w:optimizeForBrowser/>
+  <w:allowPNG/>
+</w:webSettings>
 </file>
 
 <file path=word/theme/theme1.xml><?xml version="1.0" encoding="utf-8"?>
@@ -1965,7 +4905,7 @@
 </file>
 
 <file path=customXml/itemProps2.xml><?xml version="1.0" encoding="utf-8"?>
-<ds:datastoreItem xmlns:ds="http://schemas.openxmlformats.org/officeDocument/2006/customXml" ds:itemID="{DFD0D20E-CD2F-4F75-A77F-2D460E072B23}">
+<ds:datastoreItem xmlns:ds="http://schemas.openxmlformats.org/officeDocument/2006/customXml" ds:itemID="{C511D4E4-DD5C-40B2-91CC-18EE387771EF}">
   <ds:schemaRefs>
     <ds:schemaRef ds:uri="http://schemas.openxmlformats.org/officeDocument/2006/bibliography"/>
   </ds:schemaRefs>

</xml_diff>

<commit_message>
cambio en el tipop de letra de los titulos( documentacion)
</commit_message>
<xml_diff>
--- a/Documentacion.docx
+++ b/Documentacion.docx
@@ -1668,9 +1668,10 @@
       <w:r>
         <w:t>Personaje</w:t>
       </w:r>
+      <w:bookmarkStart w:id="3" w:name="_GoBack"/>
       <w:bookmarkEnd w:id="2"/>
+      <w:bookmarkEnd w:id="3"/>
     </w:p>
-    <w:p/>
     <w:p>
       <w:pPr>
         <w:jc w:val="both"/>
@@ -1967,7 +1968,6 @@
         <w:rPr>
           <w:lang w:val="es-ES"/>
         </w:rPr>
-        <w:lastRenderedPageBreak/>
         <w:t>Como se puede ver en la imagen usamos las reglas de Photoshop para colocar cada uno de los elementos y que luego Unity pueda recortar cada uno.</w:t>
       </w:r>
     </w:p>
@@ -1982,6 +1982,7 @@
         <w:rPr>
           <w:lang w:val="es-ES"/>
         </w:rPr>
+        <w:lastRenderedPageBreak/>
         <w:t xml:space="preserve">Hasta este punto tendríamos el SpriteSheet con </w:t>
       </w:r>
       <w:r>
@@ -2004,14 +2005,14 @@
           <w:lang w:val="es-ES"/>
         </w:rPr>
       </w:pPr>
-      <w:bookmarkStart w:id="3" w:name="_Toc480977086"/>
+      <w:bookmarkStart w:id="4" w:name="_Toc480977086"/>
       <w:r>
         <w:rPr>
           <w:lang w:val="es-ES"/>
         </w:rPr>
         <w:t>Plataformas</w:t>
       </w:r>
-      <w:bookmarkEnd w:id="3"/>
+      <w:bookmarkEnd w:id="4"/>
     </w:p>
     <w:p>
       <w:pPr>
@@ -2178,8 +2179,6 @@
         </w:rPr>
         <w:t>Ya tenemos lista nuestro SpriteSheet para Unity.</w:t>
       </w:r>
-      <w:bookmarkStart w:id="4" w:name="_GoBack"/>
-      <w:bookmarkEnd w:id="4"/>
     </w:p>
     <w:sectPr>
       <w:headerReference w:type="default" r:id="rId15"/>
@@ -3697,7 +3696,7 @@
     <w:uiPriority w:val="9"/>
     <w:unhideWhenUsed/>
     <w:qFormat/>
-    <w:rsid w:val="00150D70"/>
+    <w:rsid w:val="004A1BC4"/>
     <w:pPr>
       <w:keepNext/>
       <w:keepLines/>
@@ -3707,7 +3706,7 @@
     <w:rPr>
       <w:rFonts w:asciiTheme="majorHAnsi" w:eastAsiaTheme="majorEastAsia" w:hAnsiTheme="majorHAnsi" w:cstheme="majorBidi"/>
       <w:color w:val="2E74B5" w:themeColor="accent1" w:themeShade="BF"/>
-      <w:sz w:val="26"/>
+      <w:sz w:val="32"/>
       <w:szCs w:val="26"/>
     </w:rPr>
   </w:style>
@@ -3837,11 +3836,11 @@
     <w:basedOn w:val="Fuentedeprrafopredeter"/>
     <w:link w:val="Ttulo2"/>
     <w:uiPriority w:val="9"/>
-    <w:rsid w:val="00150D70"/>
+    <w:rsid w:val="004A1BC4"/>
     <w:rPr>
       <w:rFonts w:asciiTheme="majorHAnsi" w:eastAsiaTheme="majorEastAsia" w:hAnsiTheme="majorHAnsi" w:cstheme="majorBidi"/>
       <w:color w:val="2E74B5" w:themeColor="accent1" w:themeShade="BF"/>
-      <w:sz w:val="26"/>
+      <w:sz w:val="32"/>
       <w:szCs w:val="26"/>
       <w:lang w:val="en-US"/>
     </w:rPr>
@@ -4107,14 +4106,14 @@
     <w:charset w:val="00"/>
     <w:family w:val="swiss"/>
     <w:pitch w:val="variable"/>
-    <w:sig w:usb0="E00002FF" w:usb1="4000ACFF" w:usb2="00000001" w:usb3="00000000" w:csb0="0000019F" w:csb1="00000000"/>
+    <w:sig w:usb0="E0002AFF" w:usb1="4000ACFF" w:usb2="00000001" w:usb3="00000000" w:csb0="000001FF" w:csb1="00000000"/>
   </w:font>
   <w:font w:name="Calibri Light">
     <w:panose1 w:val="020F0302020204030204"/>
     <w:charset w:val="00"/>
     <w:family w:val="swiss"/>
     <w:pitch w:val="variable"/>
-    <w:sig w:usb0="A00002EF" w:usb1="4000207B" w:usb2="00000000" w:usb3="00000000" w:csb0="0000009F" w:csb1="00000000"/>
+    <w:sig w:usb0="A0002AEF" w:usb1="4000207B" w:usb2="00000000" w:usb3="00000000" w:csb0="000001FF" w:csb1="00000000"/>
   </w:font>
   <w:font w:name="Segoe UI">
     <w:panose1 w:val="020B0502040204020203"/>
@@ -4149,7 +4148,7 @@
   </w:compat>
   <w:rsids>
     <w:rsidRoot w:val="00E10790"/>
-    <w:rsid w:val="004E0356"/>
+    <w:rsid w:val="00AB40FF"/>
     <w:rsid w:val="00B20F2F"/>
     <w:rsid w:val="00DA3794"/>
     <w:rsid w:val="00E10790"/>
@@ -4905,7 +4904,7 @@
 </file>
 
 <file path=customXml/itemProps2.xml><?xml version="1.0" encoding="utf-8"?>
-<ds:datastoreItem xmlns:ds="http://schemas.openxmlformats.org/officeDocument/2006/customXml" ds:itemID="{C511D4E4-DD5C-40B2-91CC-18EE387771EF}">
+<ds:datastoreItem xmlns:ds="http://schemas.openxmlformats.org/officeDocument/2006/customXml" ds:itemID="{218E6164-8D62-4637-9259-A120AF4E8D0F}">
   <ds:schemaRefs>
     <ds:schemaRef ds:uri="http://schemas.openxmlformats.org/officeDocument/2006/bibliography"/>
   </ds:schemaRefs>

</xml_diff>